<commit_message>
diari,doc, aggiunta commenti file
</commit_message>
<xml_diff>
--- a/Progettazione/Diari/01_lupica_andrea_diario_2016-12-14.docx
+++ b/Progettazione/Diari/01_lupica_andrea_diario_2016-12-14.docx
@@ -85,7 +85,7 @@
               <w:spacing w:line="360" w:lineRule="auto"/>
             </w:pPr>
             <w:r>
-              <w:t>13</w:t>
+              <w:t>14</w:t>
             </w:r>
             <w:r>
               <w:t>.12</w:t>
@@ -160,7 +160,7 @@
           </w:p>
           <w:tbl>
             <w:tblPr>
-              <w:tblW w:w="9260" w:type="dxa"/>
+              <w:tblW w:w="9315" w:type="dxa"/>
               <w:tblInd w:w="10" w:type="dxa"/>
               <w:tblCellMar>
                 <w:left w:w="70" w:type="dxa"/>
@@ -183,7 +183,7 @@
               </w:trPr>
               <w:tc>
                 <w:tcPr>
-                  <w:tcW w:w="1292" w:type="dxa"/>
+                  <w:tcW w:w="1328" w:type="dxa"/>
                   <w:tcBorders>
                     <w:top w:val="nil"/>
                     <w:left w:val="nil"/>
@@ -236,7 +236,7 @@
               </w:tc>
               <w:tc>
                 <w:tcPr>
-                  <w:tcW w:w="776" w:type="dxa"/>
+                  <w:tcW w:w="797" w:type="dxa"/>
                   <w:tcBorders>
                     <w:top w:val="nil"/>
                     <w:left w:val="nil"/>
@@ -371,7 +371,7 @@
               </w:trPr>
               <w:tc>
                 <w:tcPr>
-                  <w:tcW w:w="1292" w:type="dxa"/>
+                  <w:tcW w:w="1328" w:type="dxa"/>
                   <w:tcBorders>
                     <w:top w:val="single" w:sz="8" w:space="0" w:color="auto"/>
                     <w:left w:val="single" w:sz="8" w:space="0" w:color="auto"/>
@@ -445,7 +445,7 @@
               </w:tc>
               <w:tc>
                 <w:tcPr>
-                  <w:tcW w:w="776" w:type="dxa"/>
+                  <w:tcW w:w="797" w:type="dxa"/>
                   <w:tcBorders>
                     <w:top w:val="single" w:sz="8" w:space="0" w:color="auto"/>
                     <w:left w:val="nil"/>
@@ -599,7 +599,7 @@
               </w:trPr>
               <w:tc>
                 <w:tcPr>
-                  <w:tcW w:w="1292" w:type="dxa"/>
+                  <w:tcW w:w="1328" w:type="dxa"/>
                   <w:tcBorders>
                     <w:top w:val="nil"/>
                     <w:left w:val="single" w:sz="8" w:space="0" w:color="auto"/>
@@ -673,7 +673,7 @@
               </w:tc>
               <w:tc>
                 <w:tcPr>
-                  <w:tcW w:w="776" w:type="dxa"/>
+                  <w:tcW w:w="797" w:type="dxa"/>
                   <w:tcBorders>
                     <w:top w:val="nil"/>
                     <w:left w:val="nil"/>
@@ -863,7 +863,7 @@
               </w:trPr>
               <w:tc>
                 <w:tcPr>
-                  <w:tcW w:w="1292" w:type="dxa"/>
+                  <w:tcW w:w="1328" w:type="dxa"/>
                   <w:tcBorders>
                     <w:top w:val="nil"/>
                     <w:left w:val="single" w:sz="8" w:space="0" w:color="auto"/>
@@ -900,7 +900,7 @@
               </w:tc>
               <w:tc>
                 <w:tcPr>
-                  <w:tcW w:w="7968" w:type="dxa"/>
+                  <w:tcW w:w="7987" w:type="dxa"/>
                   <w:gridSpan w:val="6"/>
                   <w:vMerge w:val="restart"/>
                   <w:tcBorders>
@@ -955,7 +955,7 @@
               </w:trPr>
               <w:tc>
                 <w:tcPr>
-                  <w:tcW w:w="1292" w:type="dxa"/>
+                  <w:tcW w:w="1328" w:type="dxa"/>
                   <w:tcBorders>
                     <w:top w:val="nil"/>
                     <w:left w:val="single" w:sz="8" w:space="0" w:color="auto"/>
@@ -992,7 +992,7 @@
               </w:tc>
               <w:tc>
                 <w:tcPr>
-                  <w:tcW w:w="7968" w:type="dxa"/>
+                  <w:tcW w:w="7987" w:type="dxa"/>
                   <w:gridSpan w:val="6"/>
                   <w:vMerge/>
                   <w:tcBorders>
@@ -1024,7 +1024,7 @@
               </w:trPr>
               <w:tc>
                 <w:tcPr>
-                  <w:tcW w:w="1292" w:type="dxa"/>
+                  <w:tcW w:w="1328" w:type="dxa"/>
                   <w:tcBorders>
                     <w:top w:val="nil"/>
                     <w:left w:val="single" w:sz="8" w:space="0" w:color="auto"/>
@@ -1061,7 +1061,7 @@
               </w:tc>
               <w:tc>
                 <w:tcPr>
-                  <w:tcW w:w="7968" w:type="dxa"/>
+                  <w:tcW w:w="7987" w:type="dxa"/>
                   <w:gridSpan w:val="6"/>
                   <w:vMerge/>
                   <w:tcBorders>
@@ -1093,7 +1093,7 @@
               </w:trPr>
               <w:tc>
                 <w:tcPr>
-                  <w:tcW w:w="1292" w:type="dxa"/>
+                  <w:tcW w:w="1328" w:type="dxa"/>
                   <w:tcBorders>
                     <w:top w:val="nil"/>
                     <w:left w:val="single" w:sz="8" w:space="0" w:color="auto"/>
@@ -1130,7 +1130,7 @@
               </w:tc>
               <w:tc>
                 <w:tcPr>
-                  <w:tcW w:w="7968" w:type="dxa"/>
+                  <w:tcW w:w="7987" w:type="dxa"/>
                   <w:gridSpan w:val="6"/>
                   <w:vMerge w:val="restart"/>
                   <w:tcBorders>
@@ -1173,7 +1173,7 @@
               </w:trPr>
               <w:tc>
                 <w:tcPr>
-                  <w:tcW w:w="1292" w:type="dxa"/>
+                  <w:tcW w:w="1328" w:type="dxa"/>
                   <w:tcBorders>
                     <w:top w:val="nil"/>
                     <w:left w:val="single" w:sz="8" w:space="0" w:color="auto"/>
@@ -1210,7 +1210,7 @@
               </w:tc>
               <w:tc>
                 <w:tcPr>
-                  <w:tcW w:w="7968" w:type="dxa"/>
+                  <w:tcW w:w="7987" w:type="dxa"/>
                   <w:gridSpan w:val="6"/>
                   <w:vMerge/>
                   <w:tcBorders>
@@ -1242,7 +1242,7 @@
               </w:trPr>
               <w:tc>
                 <w:tcPr>
-                  <w:tcW w:w="1292" w:type="dxa"/>
+                  <w:tcW w:w="1328" w:type="dxa"/>
                   <w:tcBorders>
                     <w:top w:val="nil"/>
                     <w:left w:val="single" w:sz="8" w:space="0" w:color="auto"/>
@@ -1279,7 +1279,7 @@
               </w:tc>
               <w:tc>
                 <w:tcPr>
-                  <w:tcW w:w="7968" w:type="dxa"/>
+                  <w:tcW w:w="7987" w:type="dxa"/>
                   <w:gridSpan w:val="6"/>
                   <w:vMerge/>
                   <w:tcBorders>
@@ -1311,7 +1311,7 @@
               </w:trPr>
               <w:tc>
                 <w:tcPr>
-                  <w:tcW w:w="1292" w:type="dxa"/>
+                  <w:tcW w:w="1328" w:type="dxa"/>
                   <w:tcBorders>
                     <w:top w:val="nil"/>
                     <w:left w:val="single" w:sz="8" w:space="0" w:color="auto"/>
@@ -1348,7 +1348,7 @@
               </w:tc>
               <w:tc>
                 <w:tcPr>
-                  <w:tcW w:w="7968" w:type="dxa"/>
+                  <w:tcW w:w="7987" w:type="dxa"/>
                   <w:gridSpan w:val="6"/>
                   <w:vMerge/>
                   <w:tcBorders>
@@ -1380,7 +1380,7 @@
               </w:trPr>
               <w:tc>
                 <w:tcPr>
-                  <w:tcW w:w="1292" w:type="dxa"/>
+                  <w:tcW w:w="1328" w:type="dxa"/>
                   <w:tcBorders>
                     <w:top w:val="nil"/>
                     <w:left w:val="single" w:sz="8" w:space="0" w:color="auto"/>
@@ -1417,7 +1417,7 @@
               </w:tc>
               <w:tc>
                 <w:tcPr>
-                  <w:tcW w:w="7968" w:type="dxa"/>
+                  <w:tcW w:w="7987" w:type="dxa"/>
                   <w:gridSpan w:val="6"/>
                   <w:vMerge/>
                   <w:tcBorders>
@@ -1449,7 +1449,7 @@
               </w:trPr>
               <w:tc>
                 <w:tcPr>
-                  <w:tcW w:w="1292" w:type="dxa"/>
+                  <w:tcW w:w="1328" w:type="dxa"/>
                   <w:tcBorders>
                     <w:top w:val="nil"/>
                     <w:left w:val="single" w:sz="8" w:space="0" w:color="auto"/>
@@ -1486,7 +1486,7 @@
               </w:tc>
               <w:tc>
                 <w:tcPr>
-                  <w:tcW w:w="7968" w:type="dxa"/>
+                  <w:tcW w:w="7987" w:type="dxa"/>
                   <w:gridSpan w:val="6"/>
                   <w:vMerge/>
                   <w:tcBorders>
@@ -1518,7 +1518,7 @@
               </w:trPr>
               <w:tc>
                 <w:tcPr>
-                  <w:tcW w:w="1292" w:type="dxa"/>
+                  <w:tcW w:w="1328" w:type="dxa"/>
                   <w:tcBorders>
                     <w:top w:val="nil"/>
                     <w:left w:val="single" w:sz="8" w:space="0" w:color="auto"/>
@@ -1555,7 +1555,7 @@
               </w:tc>
               <w:tc>
                 <w:tcPr>
-                  <w:tcW w:w="7968" w:type="dxa"/>
+                  <w:tcW w:w="7987" w:type="dxa"/>
                   <w:gridSpan w:val="6"/>
                   <w:tcBorders>
                     <w:top w:val="single" w:sz="8" w:space="0" w:color="auto"/>
@@ -1598,7 +1598,7 @@
               </w:trPr>
               <w:tc>
                 <w:tcPr>
-                  <w:tcW w:w="1292" w:type="dxa"/>
+                  <w:tcW w:w="1328" w:type="dxa"/>
                   <w:tcBorders>
                     <w:top w:val="nil"/>
                     <w:left w:val="single" w:sz="8" w:space="0" w:color="auto"/>
@@ -1635,7 +1635,7 @@
               </w:tc>
               <w:tc>
                 <w:tcPr>
-                  <w:tcW w:w="6191" w:type="dxa"/>
+                  <w:tcW w:w="6211" w:type="dxa"/>
                   <w:gridSpan w:val="4"/>
                   <w:tcBorders>
                     <w:top w:val="nil"/>
@@ -1742,7 +1742,7 @@
               </w:trPr>
               <w:tc>
                 <w:tcPr>
-                  <w:tcW w:w="1292" w:type="dxa"/>
+                  <w:tcW w:w="1328" w:type="dxa"/>
                   <w:tcBorders>
                     <w:top w:val="nil"/>
                     <w:left w:val="single" w:sz="8" w:space="0" w:color="auto"/>
@@ -1779,7 +1779,7 @@
               </w:tc>
               <w:tc>
                 <w:tcPr>
-                  <w:tcW w:w="7968" w:type="dxa"/>
+                  <w:tcW w:w="7987" w:type="dxa"/>
                   <w:gridSpan w:val="6"/>
                   <w:tcBorders>
                     <w:top w:val="nil"/>
@@ -1822,7 +1822,7 @@
               </w:trPr>
               <w:tc>
                 <w:tcPr>
-                  <w:tcW w:w="1292" w:type="dxa"/>
+                  <w:tcW w:w="1328" w:type="dxa"/>
                   <w:tcBorders>
                     <w:top w:val="nil"/>
                     <w:left w:val="single" w:sz="8" w:space="0" w:color="auto"/>
@@ -1859,7 +1859,7 @@
               </w:tc>
               <w:tc>
                 <w:tcPr>
-                  <w:tcW w:w="6191" w:type="dxa"/>
+                  <w:tcW w:w="6211" w:type="dxa"/>
                   <w:gridSpan w:val="4"/>
                   <w:tcBorders>
                     <w:top w:val="nil"/>
@@ -1966,7 +1966,7 @@
               </w:trPr>
               <w:tc>
                 <w:tcPr>
-                  <w:tcW w:w="1292" w:type="dxa"/>
+                  <w:tcW w:w="1328" w:type="dxa"/>
                   <w:tcBorders>
                     <w:top w:val="nil"/>
                     <w:left w:val="single" w:sz="8" w:space="0" w:color="auto"/>
@@ -2003,7 +2003,7 @@
               </w:tc>
               <w:tc>
                 <w:tcPr>
-                  <w:tcW w:w="7968" w:type="dxa"/>
+                  <w:tcW w:w="7987" w:type="dxa"/>
                   <w:gridSpan w:val="6"/>
                   <w:tcBorders>
                     <w:top w:val="nil"/>
@@ -2046,7 +2046,7 @@
               </w:trPr>
               <w:tc>
                 <w:tcPr>
-                  <w:tcW w:w="1292" w:type="dxa"/>
+                  <w:tcW w:w="1328" w:type="dxa"/>
                   <w:tcBorders>
                     <w:top w:val="nil"/>
                     <w:left w:val="single" w:sz="8" w:space="0" w:color="auto"/>
@@ -2083,7 +2083,7 @@
               </w:tc>
               <w:tc>
                 <w:tcPr>
-                  <w:tcW w:w="6877" w:type="dxa"/>
+                  <w:tcW w:w="6897" w:type="dxa"/>
                   <w:gridSpan w:val="5"/>
                   <w:tcBorders>
                     <w:top w:val="nil"/>
@@ -2163,7 +2163,7 @@
               </w:trPr>
               <w:tc>
                 <w:tcPr>
-                  <w:tcW w:w="1292" w:type="dxa"/>
+                  <w:tcW w:w="1328" w:type="dxa"/>
                   <w:tcBorders>
                     <w:top w:val="nil"/>
                     <w:left w:val="single" w:sz="8" w:space="0" w:color="auto"/>
@@ -2200,7 +2200,7 @@
               </w:tc>
               <w:tc>
                 <w:tcPr>
-                  <w:tcW w:w="6877" w:type="dxa"/>
+                  <w:tcW w:w="6897" w:type="dxa"/>
                   <w:gridSpan w:val="5"/>
                   <w:tcBorders>
                     <w:top w:val="nil"/>
@@ -2280,7 +2280,7 @@
               </w:trPr>
               <w:tc>
                 <w:tcPr>
-                  <w:tcW w:w="1292" w:type="dxa"/>
+                  <w:tcW w:w="1328" w:type="dxa"/>
                   <w:tcBorders>
                     <w:top w:val="nil"/>
                     <w:left w:val="single" w:sz="8" w:space="0" w:color="auto"/>
@@ -2354,7 +2354,7 @@
               </w:tc>
               <w:tc>
                 <w:tcPr>
-                  <w:tcW w:w="776" w:type="dxa"/>
+                  <w:tcW w:w="797" w:type="dxa"/>
                   <w:tcBorders>
                     <w:top w:val="nil"/>
                     <w:left w:val="nil"/>
@@ -2544,7 +2544,7 @@
               </w:trPr>
               <w:tc>
                 <w:tcPr>
-                  <w:tcW w:w="1292" w:type="dxa"/>
+                  <w:tcW w:w="1328" w:type="dxa"/>
                   <w:tcBorders>
                     <w:top w:val="nil"/>
                     <w:left w:val="single" w:sz="8" w:space="0" w:color="auto"/>
@@ -2581,7 +2581,7 @@
               </w:tc>
               <w:tc>
                 <w:tcPr>
-                  <w:tcW w:w="7968" w:type="dxa"/>
+                  <w:tcW w:w="7987" w:type="dxa"/>
                   <w:gridSpan w:val="6"/>
                   <w:tcBorders>
                     <w:top w:val="single" w:sz="8" w:space="0" w:color="auto"/>
@@ -2624,7 +2624,7 @@
               </w:trPr>
               <w:tc>
                 <w:tcPr>
-                  <w:tcW w:w="1292" w:type="dxa"/>
+                  <w:tcW w:w="1328" w:type="dxa"/>
                   <w:tcBorders>
                     <w:top w:val="nil"/>
                     <w:left w:val="nil"/>
@@ -2677,7 +2677,7 @@
               </w:tc>
               <w:tc>
                 <w:tcPr>
-                  <w:tcW w:w="776" w:type="dxa"/>
+                  <w:tcW w:w="797" w:type="dxa"/>
                   <w:tcBorders>
                     <w:top w:val="nil"/>
                     <w:left w:val="nil"/>
@@ -2812,7 +2812,7 @@
               </w:trPr>
               <w:tc>
                 <w:tcPr>
-                  <w:tcW w:w="1292" w:type="dxa"/>
+                  <w:tcW w:w="1328" w:type="dxa"/>
                   <w:tcBorders>
                     <w:top w:val="single" w:sz="8" w:space="0" w:color="auto"/>
                     <w:left w:val="single" w:sz="8" w:space="0" w:color="auto"/>
@@ -2886,7 +2886,7 @@
               </w:tc>
               <w:tc>
                 <w:tcPr>
-                  <w:tcW w:w="776" w:type="dxa"/>
+                  <w:tcW w:w="797" w:type="dxa"/>
                   <w:tcBorders>
                     <w:top w:val="single" w:sz="8" w:space="0" w:color="auto"/>
                     <w:left w:val="nil"/>
@@ -3076,7 +3076,7 @@
               </w:trPr>
               <w:tc>
                 <w:tcPr>
-                  <w:tcW w:w="1292" w:type="dxa"/>
+                  <w:tcW w:w="1328" w:type="dxa"/>
                   <w:tcBorders>
                     <w:top w:val="nil"/>
                     <w:left w:val="single" w:sz="8" w:space="0" w:color="auto"/>
@@ -3150,7 +3150,7 @@
               </w:tc>
               <w:tc>
                 <w:tcPr>
-                  <w:tcW w:w="776" w:type="dxa"/>
+                  <w:tcW w:w="797" w:type="dxa"/>
                   <w:tcBorders>
                     <w:top w:val="nil"/>
                     <w:left w:val="nil"/>
@@ -3340,7 +3340,7 @@
               </w:trPr>
               <w:tc>
                 <w:tcPr>
-                  <w:tcW w:w="1292" w:type="dxa"/>
+                  <w:tcW w:w="1328" w:type="dxa"/>
                   <w:tcBorders>
                     <w:top w:val="nil"/>
                     <w:left w:val="single" w:sz="8" w:space="0" w:color="auto"/>
@@ -3377,7 +3377,7 @@
               </w:tc>
               <w:tc>
                 <w:tcPr>
-                  <w:tcW w:w="7968" w:type="dxa"/>
+                  <w:tcW w:w="7987" w:type="dxa"/>
                   <w:gridSpan w:val="6"/>
                   <w:vMerge w:val="restart"/>
                   <w:tcBorders>
@@ -3432,7 +3432,7 @@
               </w:trPr>
               <w:tc>
                 <w:tcPr>
-                  <w:tcW w:w="1292" w:type="dxa"/>
+                  <w:tcW w:w="1328" w:type="dxa"/>
                   <w:tcBorders>
                     <w:top w:val="nil"/>
                     <w:left w:val="single" w:sz="8" w:space="0" w:color="auto"/>
@@ -3469,7 +3469,7 @@
               </w:tc>
               <w:tc>
                 <w:tcPr>
-                  <w:tcW w:w="7968" w:type="dxa"/>
+                  <w:tcW w:w="7987" w:type="dxa"/>
                   <w:gridSpan w:val="6"/>
                   <w:vMerge/>
                   <w:tcBorders>
@@ -3501,7 +3501,7 @@
               </w:trPr>
               <w:tc>
                 <w:tcPr>
-                  <w:tcW w:w="1292" w:type="dxa"/>
+                  <w:tcW w:w="1328" w:type="dxa"/>
                   <w:tcBorders>
                     <w:top w:val="nil"/>
                     <w:left w:val="single" w:sz="8" w:space="0" w:color="auto"/>
@@ -3538,7 +3538,7 @@
               </w:tc>
               <w:tc>
                 <w:tcPr>
-                  <w:tcW w:w="7968" w:type="dxa"/>
+                  <w:tcW w:w="7987" w:type="dxa"/>
                   <w:gridSpan w:val="6"/>
                   <w:vMerge/>
                   <w:tcBorders>
@@ -3570,7 +3570,7 @@
               </w:trPr>
               <w:tc>
                 <w:tcPr>
-                  <w:tcW w:w="1292" w:type="dxa"/>
+                  <w:tcW w:w="1328" w:type="dxa"/>
                   <w:tcBorders>
                     <w:top w:val="nil"/>
                     <w:left w:val="single" w:sz="8" w:space="0" w:color="auto"/>
@@ -3607,7 +3607,7 @@
               </w:tc>
               <w:tc>
                 <w:tcPr>
-                  <w:tcW w:w="7968" w:type="dxa"/>
+                  <w:tcW w:w="7987" w:type="dxa"/>
                   <w:gridSpan w:val="6"/>
                   <w:vMerge w:val="restart"/>
                   <w:tcBorders>
@@ -3672,7 +3672,7 @@
               </w:trPr>
               <w:tc>
                 <w:tcPr>
-                  <w:tcW w:w="1292" w:type="dxa"/>
+                  <w:tcW w:w="1328" w:type="dxa"/>
                   <w:tcBorders>
                     <w:top w:val="nil"/>
                     <w:left w:val="single" w:sz="8" w:space="0" w:color="auto"/>
@@ -3709,7 +3709,7 @@
               </w:tc>
               <w:tc>
                 <w:tcPr>
-                  <w:tcW w:w="7968" w:type="dxa"/>
+                  <w:tcW w:w="7987" w:type="dxa"/>
                   <w:gridSpan w:val="6"/>
                   <w:vMerge/>
                   <w:tcBorders>
@@ -3741,7 +3741,7 @@
               </w:trPr>
               <w:tc>
                 <w:tcPr>
-                  <w:tcW w:w="1292" w:type="dxa"/>
+                  <w:tcW w:w="1328" w:type="dxa"/>
                   <w:tcBorders>
                     <w:top w:val="nil"/>
                     <w:left w:val="single" w:sz="8" w:space="0" w:color="auto"/>
@@ -3778,7 +3778,7 @@
               </w:tc>
               <w:tc>
                 <w:tcPr>
-                  <w:tcW w:w="7968" w:type="dxa"/>
+                  <w:tcW w:w="7987" w:type="dxa"/>
                   <w:gridSpan w:val="6"/>
                   <w:vMerge/>
                   <w:tcBorders>
@@ -3810,7 +3810,7 @@
               </w:trPr>
               <w:tc>
                 <w:tcPr>
-                  <w:tcW w:w="1292" w:type="dxa"/>
+                  <w:tcW w:w="1328" w:type="dxa"/>
                   <w:tcBorders>
                     <w:top w:val="nil"/>
                     <w:left w:val="single" w:sz="8" w:space="0" w:color="auto"/>
@@ -3847,7 +3847,7 @@
               </w:tc>
               <w:tc>
                 <w:tcPr>
-                  <w:tcW w:w="7968" w:type="dxa"/>
+                  <w:tcW w:w="7987" w:type="dxa"/>
                   <w:gridSpan w:val="6"/>
                   <w:vMerge/>
                   <w:tcBorders>
@@ -3879,7 +3879,7 @@
               </w:trPr>
               <w:tc>
                 <w:tcPr>
-                  <w:tcW w:w="1292" w:type="dxa"/>
+                  <w:tcW w:w="1328" w:type="dxa"/>
                   <w:tcBorders>
                     <w:top w:val="nil"/>
                     <w:left w:val="single" w:sz="8" w:space="0" w:color="auto"/>
@@ -3916,7 +3916,7 @@
               </w:tc>
               <w:tc>
                 <w:tcPr>
-                  <w:tcW w:w="7968" w:type="dxa"/>
+                  <w:tcW w:w="7987" w:type="dxa"/>
                   <w:gridSpan w:val="6"/>
                   <w:tcBorders>
                     <w:top w:val="single" w:sz="8" w:space="0" w:color="auto"/>
@@ -3959,7 +3959,7 @@
               </w:trPr>
               <w:tc>
                 <w:tcPr>
-                  <w:tcW w:w="1292" w:type="dxa"/>
+                  <w:tcW w:w="1328" w:type="dxa"/>
                   <w:tcBorders>
                     <w:top w:val="nil"/>
                     <w:left w:val="single" w:sz="8" w:space="0" w:color="auto"/>
@@ -3996,7 +3996,7 @@
               </w:tc>
               <w:tc>
                 <w:tcPr>
-                  <w:tcW w:w="7968" w:type="dxa"/>
+                  <w:tcW w:w="7987" w:type="dxa"/>
                   <w:gridSpan w:val="6"/>
                   <w:tcBorders>
                     <w:top w:val="nil"/>
@@ -4039,7 +4039,7 @@
               </w:trPr>
               <w:tc>
                 <w:tcPr>
-                  <w:tcW w:w="1292" w:type="dxa"/>
+                  <w:tcW w:w="1328" w:type="dxa"/>
                   <w:tcBorders>
                     <w:top w:val="nil"/>
                     <w:left w:val="single" w:sz="8" w:space="0" w:color="auto"/>
@@ -4076,7 +4076,7 @@
               </w:tc>
               <w:tc>
                 <w:tcPr>
-                  <w:tcW w:w="6877" w:type="dxa"/>
+                  <w:tcW w:w="6897" w:type="dxa"/>
                   <w:gridSpan w:val="5"/>
                   <w:tcBorders>
                     <w:top w:val="nil"/>
@@ -4156,7 +4156,7 @@
               </w:trPr>
               <w:tc>
                 <w:tcPr>
-                  <w:tcW w:w="1292" w:type="dxa"/>
+                  <w:tcW w:w="1328" w:type="dxa"/>
                   <w:tcBorders>
                     <w:top w:val="nil"/>
                     <w:left w:val="single" w:sz="8" w:space="0" w:color="auto"/>
@@ -4193,7 +4193,7 @@
               </w:tc>
               <w:tc>
                 <w:tcPr>
-                  <w:tcW w:w="6877" w:type="dxa"/>
+                  <w:tcW w:w="6897" w:type="dxa"/>
                   <w:gridSpan w:val="5"/>
                   <w:tcBorders>
                     <w:top w:val="nil"/>
@@ -4273,7 +4273,7 @@
               </w:trPr>
               <w:tc>
                 <w:tcPr>
-                  <w:tcW w:w="1292" w:type="dxa"/>
+                  <w:tcW w:w="1328" w:type="dxa"/>
                   <w:tcBorders>
                     <w:top w:val="nil"/>
                     <w:left w:val="single" w:sz="8" w:space="0" w:color="auto"/>
@@ -4348,7 +4348,7 @@
               </w:tc>
               <w:tc>
                 <w:tcPr>
-                  <w:tcW w:w="776" w:type="dxa"/>
+                  <w:tcW w:w="797" w:type="dxa"/>
                   <w:tcBorders>
                     <w:top w:val="nil"/>
                     <w:left w:val="nil"/>
@@ -4538,7 +4538,7 @@
               </w:trPr>
               <w:tc>
                 <w:tcPr>
-                  <w:tcW w:w="1292" w:type="dxa"/>
+                  <w:tcW w:w="1328" w:type="dxa"/>
                   <w:tcBorders>
                     <w:top w:val="nil"/>
                     <w:left w:val="single" w:sz="8" w:space="0" w:color="auto"/>
@@ -4575,7 +4575,7 @@
               </w:tc>
               <w:tc>
                 <w:tcPr>
-                  <w:tcW w:w="7968" w:type="dxa"/>
+                  <w:tcW w:w="7987" w:type="dxa"/>
                   <w:gridSpan w:val="6"/>
                   <w:tcBorders>
                     <w:top w:val="single" w:sz="8" w:space="0" w:color="auto"/>
@@ -4612,205 +4612,276 @@
                 </w:p>
               </w:tc>
             </w:tr>
+          </w:tbl>
+          <w:p>
+            <w:pPr>
+              <w:pStyle w:val="Nessunaspaziatura"/>
+              <w:rPr>
+                <w:b w:val="0"/>
+                <w:noProof/>
+                <w:lang w:eastAsia="it-CH"/>
+              </w:rPr>
+            </w:pPr>
+          </w:p>
+          <w:tbl>
+            <w:tblPr>
+              <w:tblW w:w="9153" w:type="dxa"/>
+              <w:tblCellMar>
+                <w:left w:w="70" w:type="dxa"/>
+                <w:right w:w="70" w:type="dxa"/>
+              </w:tblCellMar>
+              <w:tblLook w:val="04A0" w:firstRow="1" w:lastRow="0" w:firstColumn="1" w:lastColumn="0" w:noHBand="0" w:noVBand="1"/>
+            </w:tblPr>
+            <w:tblGrid>
+              <w:gridCol w:w="1328"/>
+              <w:gridCol w:w="3947"/>
+              <w:gridCol w:w="797"/>
+              <w:gridCol w:w="699"/>
+              <w:gridCol w:w="700"/>
+              <w:gridCol w:w="699"/>
+              <w:gridCol w:w="1182"/>
+            </w:tblGrid>
             <w:tr>
               <w:trPr>
-                <w:trHeight w:val="292"/>
+                <w:trHeight w:val="307"/>
               </w:trPr>
               <w:tc>
                 <w:tcPr>
-                  <w:tcW w:w="1292" w:type="dxa"/>
-                  <w:tcBorders>
-                    <w:top w:val="nil"/>
+                  <w:tcW w:w="1200" w:type="dxa"/>
+                  <w:tcBorders>
+                    <w:top w:val="single" w:sz="8" w:space="0" w:color="auto"/>
+                    <w:left w:val="single" w:sz="8" w:space="0" w:color="auto"/>
+                    <w:bottom w:val="nil"/>
+                    <w:right w:val="single" w:sz="8" w:space="0" w:color="auto"/>
+                  </w:tcBorders>
+                  <w:shd w:val="clear" w:color="000000" w:fill="D0CECE"/>
+                  <w:noWrap/>
+                  <w:vAlign w:val="center"/>
+                  <w:hideMark/>
+                </w:tcPr>
+                <w:p>
+                  <w:pPr>
+                    <w:spacing w:after="0" w:line="240" w:lineRule="auto"/>
+                    <w:rPr>
+                      <w:rFonts w:ascii="Calibri" w:eastAsia="Times New Roman" w:hAnsi="Calibri" w:cs="Times New Roman"/>
+                      <w:color w:val="000000"/>
+                      <w:sz w:val="24"/>
+                      <w:szCs w:val="24"/>
+                      <w:lang w:eastAsia="it-CH"/>
+                    </w:rPr>
+                  </w:pPr>
+                  <w:bookmarkStart w:id="0" w:name="_GoBack"/>
+                  <w:bookmarkEnd w:id="0"/>
+                  <w:r>
+                    <w:rPr>
+                      <w:rFonts w:ascii="Calibri" w:eastAsia="Times New Roman" w:hAnsi="Calibri" w:cs="Times New Roman"/>
+                      <w:color w:val="000000"/>
+                      <w:sz w:val="24"/>
+                      <w:szCs w:val="24"/>
+                      <w:lang w:eastAsia="it-CH"/>
+                    </w:rPr>
+                    <w:t>Test case</w:t>
+                  </w:r>
+                </w:p>
+              </w:tc>
+              <w:tc>
+                <w:tcPr>
+                  <w:tcW w:w="3947" w:type="dxa"/>
+                  <w:tcBorders>
+                    <w:top w:val="single" w:sz="8" w:space="0" w:color="auto"/>
                     <w:left w:val="nil"/>
                     <w:bottom w:val="nil"/>
+                    <w:right w:val="single" w:sz="8" w:space="0" w:color="auto"/>
+                  </w:tcBorders>
+                  <w:shd w:val="clear" w:color="auto" w:fill="auto"/>
+                  <w:noWrap/>
+                  <w:vAlign w:val="center"/>
+                  <w:hideMark/>
+                </w:tcPr>
+                <w:p>
+                  <w:pPr>
+                    <w:spacing w:after="0" w:line="240" w:lineRule="auto"/>
+                    <w:rPr>
+                      <w:rFonts w:ascii="Calibri" w:eastAsia="Times New Roman" w:hAnsi="Calibri" w:cs="Times New Roman"/>
+                      <w:color w:val="000000"/>
+                      <w:sz w:val="24"/>
+                      <w:szCs w:val="24"/>
+                      <w:lang w:eastAsia="it-CH"/>
+                    </w:rPr>
+                  </w:pPr>
+                  <w:r>
+                    <w:rPr>
+                      <w:rFonts w:ascii="Calibri" w:eastAsia="Times New Roman" w:hAnsi="Calibri" w:cs="Times New Roman"/>
+                      <w:color w:val="000000"/>
+                      <w:sz w:val="24"/>
+                      <w:szCs w:val="24"/>
+                      <w:lang w:eastAsia="it-CH"/>
+                    </w:rPr>
+                    <w:t>TC - 009</w:t>
+                  </w:r>
+                </w:p>
+              </w:tc>
+              <w:tc>
+                <w:tcPr>
+                  <w:tcW w:w="724" w:type="dxa"/>
+                  <w:tcBorders>
+                    <w:top w:val="single" w:sz="8" w:space="0" w:color="auto"/>
+                    <w:left w:val="nil"/>
+                    <w:bottom w:val="nil"/>
+                    <w:right w:val="single" w:sz="8" w:space="0" w:color="auto"/>
+                  </w:tcBorders>
+                  <w:shd w:val="clear" w:color="000000" w:fill="D0CECE"/>
+                  <w:noWrap/>
+                  <w:vAlign w:val="center"/>
+                  <w:hideMark/>
+                </w:tcPr>
+                <w:p>
+                  <w:pPr>
+                    <w:spacing w:after="0" w:line="240" w:lineRule="auto"/>
+                    <w:rPr>
+                      <w:rFonts w:ascii="Calibri" w:eastAsia="Times New Roman" w:hAnsi="Calibri" w:cs="Times New Roman"/>
+                      <w:color w:val="000000"/>
+                      <w:sz w:val="24"/>
+                      <w:szCs w:val="24"/>
+                      <w:lang w:eastAsia="it-CH"/>
+                    </w:rPr>
+                  </w:pPr>
+                  <w:r>
+                    <w:rPr>
+                      <w:rFonts w:ascii="Calibri" w:eastAsia="Times New Roman" w:hAnsi="Calibri" w:cs="Times New Roman"/>
+                      <w:color w:val="000000"/>
+                      <w:sz w:val="24"/>
+                      <w:szCs w:val="24"/>
+                      <w:lang w:eastAsia="it-CH"/>
+                    </w:rPr>
+                    <w:t xml:space="preserve">Nome: </w:t>
+                  </w:r>
+                </w:p>
+              </w:tc>
+              <w:tc>
+                <w:tcPr>
+                  <w:tcW w:w="1399" w:type="dxa"/>
+                  <w:gridSpan w:val="2"/>
+                  <w:tcBorders>
+                    <w:top w:val="single" w:sz="8" w:space="0" w:color="auto"/>
+                    <w:left w:val="nil"/>
+                    <w:bottom w:val="nil"/>
                     <w:right w:val="nil"/>
                   </w:tcBorders>
                   <w:shd w:val="clear" w:color="auto" w:fill="auto"/>
                   <w:noWrap/>
-                  <w:vAlign w:val="bottom"/>
-                  <w:hideMark/>
-                </w:tcPr>
-                <w:p>
-                  <w:pPr>
-                    <w:spacing w:after="0" w:line="240" w:lineRule="auto"/>
-                    <w:rPr>
-                      <w:rFonts w:ascii="Calibri" w:eastAsia="Times New Roman" w:hAnsi="Calibri" w:cs="Times New Roman"/>
-                      <w:color w:val="000000"/>
-                      <w:sz w:val="24"/>
-                      <w:szCs w:val="24"/>
-                      <w:lang w:eastAsia="it-CH"/>
-                    </w:rPr>
-                  </w:pPr>
-                </w:p>
-              </w:tc>
-              <w:tc>
-                <w:tcPr>
-                  <w:tcW w:w="3873" w:type="dxa"/>
-                  <w:tcBorders>
-                    <w:top w:val="nil"/>
+                  <w:vAlign w:val="center"/>
+                  <w:hideMark/>
+                </w:tcPr>
+                <w:p>
+                  <w:pPr>
+                    <w:spacing w:after="0" w:line="240" w:lineRule="auto"/>
+                    <w:rPr>
+                      <w:rFonts w:ascii="Calibri" w:eastAsia="Times New Roman" w:hAnsi="Calibri" w:cs="Times New Roman"/>
+                      <w:color w:val="000000"/>
+                      <w:sz w:val="24"/>
+                      <w:szCs w:val="24"/>
+                      <w:lang w:eastAsia="it-CH"/>
+                    </w:rPr>
+                  </w:pPr>
+                  <w:r>
+                    <w:rPr>
+                      <w:rFonts w:ascii="Calibri" w:eastAsia="Times New Roman" w:hAnsi="Calibri" w:cs="Times New Roman"/>
+                      <w:color w:val="000000"/>
+                      <w:sz w:val="24"/>
+                      <w:szCs w:val="24"/>
+                      <w:lang w:eastAsia="it-CH"/>
+                    </w:rPr>
+                    <w:t>Tempistiche</w:t>
+                  </w:r>
+                </w:p>
+              </w:tc>
+              <w:tc>
+                <w:tcPr>
+                  <w:tcW w:w="699" w:type="dxa"/>
+                  <w:tcBorders>
+                    <w:top w:val="single" w:sz="8" w:space="0" w:color="auto"/>
                     <w:left w:val="nil"/>
                     <w:bottom w:val="nil"/>
                     <w:right w:val="nil"/>
                   </w:tcBorders>
                   <w:shd w:val="clear" w:color="auto" w:fill="auto"/>
                   <w:noWrap/>
-                  <w:vAlign w:val="bottom"/>
-                  <w:hideMark/>
-                </w:tcPr>
-                <w:p>
-                  <w:pPr>
-                    <w:spacing w:after="0" w:line="240" w:lineRule="auto"/>
-                    <w:rPr>
-                      <w:rFonts w:ascii="Times New Roman" w:eastAsia="Times New Roman" w:hAnsi="Times New Roman" w:cs="Times New Roman"/>
-                      <w:sz w:val="20"/>
-                      <w:szCs w:val="20"/>
-                      <w:lang w:eastAsia="it-CH"/>
-                    </w:rPr>
-                  </w:pPr>
-                </w:p>
-              </w:tc>
-              <w:tc>
-                <w:tcPr>
-                  <w:tcW w:w="776" w:type="dxa"/>
-                  <w:tcBorders>
-                    <w:top w:val="nil"/>
+                  <w:vAlign w:val="center"/>
+                  <w:hideMark/>
+                </w:tcPr>
+                <w:p>
+                  <w:pPr>
+                    <w:spacing w:after="0" w:line="240" w:lineRule="auto"/>
+                    <w:rPr>
+                      <w:rFonts w:ascii="Calibri" w:eastAsia="Times New Roman" w:hAnsi="Calibri" w:cs="Times New Roman"/>
+                      <w:color w:val="000000"/>
+                      <w:sz w:val="24"/>
+                      <w:szCs w:val="24"/>
+                      <w:lang w:eastAsia="it-CH"/>
+                    </w:rPr>
+                  </w:pPr>
+                  <w:r>
+                    <w:rPr>
+                      <w:rFonts w:ascii="Calibri" w:eastAsia="Times New Roman" w:hAnsi="Calibri" w:cs="Times New Roman"/>
+                      <w:color w:val="000000"/>
+                      <w:sz w:val="24"/>
+                      <w:szCs w:val="24"/>
+                      <w:lang w:eastAsia="it-CH"/>
+                    </w:rPr>
+                    <w:t> </w:t>
+                  </w:r>
+                </w:p>
+              </w:tc>
+              <w:tc>
+                <w:tcPr>
+                  <w:tcW w:w="1182" w:type="dxa"/>
+                  <w:tcBorders>
+                    <w:top w:val="single" w:sz="8" w:space="0" w:color="auto"/>
                     <w:left w:val="nil"/>
                     <w:bottom w:val="nil"/>
-                    <w:right w:val="nil"/>
+                    <w:right w:val="single" w:sz="8" w:space="0" w:color="auto"/>
                   </w:tcBorders>
                   <w:shd w:val="clear" w:color="auto" w:fill="auto"/>
                   <w:noWrap/>
-                  <w:vAlign w:val="bottom"/>
-                  <w:hideMark/>
-                </w:tcPr>
-                <w:p>
-                  <w:pPr>
-                    <w:spacing w:after="0" w:line="240" w:lineRule="auto"/>
-                    <w:rPr>
-                      <w:rFonts w:ascii="Times New Roman" w:eastAsia="Times New Roman" w:hAnsi="Times New Roman" w:cs="Times New Roman"/>
-                      <w:sz w:val="20"/>
-                      <w:szCs w:val="20"/>
-                      <w:lang w:eastAsia="it-CH"/>
-                    </w:rPr>
-                  </w:pPr>
-                </w:p>
-              </w:tc>
-              <w:tc>
-                <w:tcPr>
-                  <w:tcW w:w="1337" w:type="dxa"/>
-                  <w:tcBorders>
-                    <w:top w:val="nil"/>
-                    <w:left w:val="nil"/>
-                    <w:bottom w:val="nil"/>
-                    <w:right w:val="nil"/>
-                  </w:tcBorders>
-                  <w:shd w:val="clear" w:color="auto" w:fill="auto"/>
-                  <w:noWrap/>
-                  <w:vAlign w:val="bottom"/>
-                  <w:hideMark/>
-                </w:tcPr>
-                <w:p>
-                  <w:pPr>
-                    <w:spacing w:after="0" w:line="240" w:lineRule="auto"/>
-                    <w:rPr>
-                      <w:rFonts w:ascii="Times New Roman" w:eastAsia="Times New Roman" w:hAnsi="Times New Roman" w:cs="Times New Roman"/>
-                      <w:sz w:val="20"/>
-                      <w:szCs w:val="20"/>
-                      <w:lang w:eastAsia="it-CH"/>
-                    </w:rPr>
-                  </w:pPr>
-                </w:p>
-              </w:tc>
-              <w:tc>
-                <w:tcPr>
-                  <w:tcW w:w="204" w:type="dxa"/>
-                  <w:tcBorders>
-                    <w:top w:val="nil"/>
-                    <w:left w:val="nil"/>
-                    <w:bottom w:val="nil"/>
-                    <w:right w:val="nil"/>
-                  </w:tcBorders>
-                  <w:shd w:val="clear" w:color="auto" w:fill="auto"/>
-                  <w:noWrap/>
-                  <w:vAlign w:val="bottom"/>
-                  <w:hideMark/>
-                </w:tcPr>
-                <w:p>
-                  <w:pPr>
-                    <w:spacing w:after="0" w:line="240" w:lineRule="auto"/>
-                    <w:rPr>
-                      <w:rFonts w:ascii="Times New Roman" w:eastAsia="Times New Roman" w:hAnsi="Times New Roman" w:cs="Times New Roman"/>
-                      <w:sz w:val="20"/>
-                      <w:szCs w:val="20"/>
-                      <w:lang w:eastAsia="it-CH"/>
-                    </w:rPr>
-                  </w:pPr>
-                </w:p>
-              </w:tc>
-              <w:tc>
-                <w:tcPr>
-                  <w:tcW w:w="686" w:type="dxa"/>
-                  <w:tcBorders>
-                    <w:top w:val="nil"/>
-                    <w:left w:val="nil"/>
-                    <w:bottom w:val="nil"/>
-                    <w:right w:val="nil"/>
-                  </w:tcBorders>
-                  <w:shd w:val="clear" w:color="auto" w:fill="auto"/>
-                  <w:noWrap/>
-                  <w:vAlign w:val="bottom"/>
-                  <w:hideMark/>
-                </w:tcPr>
-                <w:p>
-                  <w:pPr>
-                    <w:spacing w:after="0" w:line="240" w:lineRule="auto"/>
-                    <w:rPr>
-                      <w:rFonts w:ascii="Times New Roman" w:eastAsia="Times New Roman" w:hAnsi="Times New Roman" w:cs="Times New Roman"/>
-                      <w:sz w:val="20"/>
-                      <w:szCs w:val="20"/>
-                      <w:lang w:eastAsia="it-CH"/>
-                    </w:rPr>
-                  </w:pPr>
-                </w:p>
-              </w:tc>
-              <w:tc>
-                <w:tcPr>
-                  <w:tcW w:w="1090" w:type="dxa"/>
-                  <w:tcBorders>
-                    <w:top w:val="nil"/>
-                    <w:left w:val="nil"/>
-                    <w:bottom w:val="nil"/>
-                    <w:right w:val="nil"/>
-                  </w:tcBorders>
-                  <w:shd w:val="clear" w:color="auto" w:fill="auto"/>
-                  <w:noWrap/>
-                  <w:vAlign w:val="bottom"/>
-                  <w:hideMark/>
-                </w:tcPr>
-                <w:p>
-                  <w:pPr>
-                    <w:spacing w:after="0" w:line="240" w:lineRule="auto"/>
-                    <w:rPr>
-                      <w:rFonts w:ascii="Times New Roman" w:eastAsia="Times New Roman" w:hAnsi="Times New Roman" w:cs="Times New Roman"/>
-                      <w:sz w:val="20"/>
-                      <w:szCs w:val="20"/>
-                      <w:lang w:eastAsia="it-CH"/>
-                    </w:rPr>
-                  </w:pPr>
+                  <w:vAlign w:val="center"/>
+                  <w:hideMark/>
+                </w:tcPr>
+                <w:p>
+                  <w:pPr>
+                    <w:spacing w:after="0" w:line="240" w:lineRule="auto"/>
+                    <w:rPr>
+                      <w:rFonts w:ascii="Calibri" w:eastAsia="Times New Roman" w:hAnsi="Calibri" w:cs="Times New Roman"/>
+                      <w:color w:val="000000"/>
+                      <w:sz w:val="24"/>
+                      <w:szCs w:val="24"/>
+                      <w:lang w:eastAsia="it-CH"/>
+                    </w:rPr>
+                  </w:pPr>
+                  <w:r>
+                    <w:rPr>
+                      <w:rFonts w:ascii="Calibri" w:eastAsia="Times New Roman" w:hAnsi="Calibri" w:cs="Times New Roman"/>
+                      <w:color w:val="000000"/>
+                      <w:sz w:val="24"/>
+                      <w:szCs w:val="24"/>
+                      <w:lang w:eastAsia="it-CH"/>
+                    </w:rPr>
+                    <w:t> </w:t>
+                  </w:r>
                 </w:p>
               </w:tc>
             </w:tr>
             <w:tr>
               <w:trPr>
-                <w:trHeight w:val="303"/>
+                <w:trHeight w:val="319"/>
               </w:trPr>
               <w:tc>
                 <w:tcPr>
-                  <w:tcW w:w="1292" w:type="dxa"/>
-                  <w:tcBorders>
-                    <w:top w:val="single" w:sz="8" w:space="0" w:color="auto"/>
+                  <w:tcW w:w="1200" w:type="dxa"/>
+                  <w:tcBorders>
+                    <w:top w:val="nil"/>
                     <w:left w:val="single" w:sz="8" w:space="0" w:color="auto"/>
-                    <w:bottom w:val="nil"/>
+                    <w:bottom w:val="single" w:sz="8" w:space="0" w:color="auto"/>
                     <w:right w:val="single" w:sz="8" w:space="0" w:color="auto"/>
                   </w:tcBorders>
                   <w:shd w:val="clear" w:color="000000" w:fill="D0CECE"/>
@@ -4837,17 +4908,17 @@
                       <w:szCs w:val="24"/>
                       <w:lang w:eastAsia="it-CH"/>
                     </w:rPr>
-                    <w:t>Test case</w:t>
-                  </w:r>
-                </w:p>
-              </w:tc>
-              <w:tc>
-                <w:tcPr>
-                  <w:tcW w:w="3873" w:type="dxa"/>
-                  <w:tcBorders>
-                    <w:top w:val="single" w:sz="8" w:space="0" w:color="auto"/>
+                    <w:t>Riferimento</w:t>
+                  </w:r>
+                </w:p>
+              </w:tc>
+              <w:tc>
+                <w:tcPr>
+                  <w:tcW w:w="3947" w:type="dxa"/>
+                  <w:tcBorders>
+                    <w:top w:val="nil"/>
                     <w:left w:val="nil"/>
-                    <w:bottom w:val="nil"/>
+                    <w:bottom w:val="single" w:sz="8" w:space="0" w:color="auto"/>
                     <w:right w:val="single" w:sz="8" w:space="0" w:color="auto"/>
                   </w:tcBorders>
                   <w:shd w:val="clear" w:color="auto" w:fill="auto"/>
@@ -4874,17 +4945,17 @@
                       <w:szCs w:val="24"/>
                       <w:lang w:eastAsia="it-CH"/>
                     </w:rPr>
-                    <w:t>TC - 009</w:t>
-                  </w:r>
-                </w:p>
-              </w:tc>
-              <w:tc>
-                <w:tcPr>
-                  <w:tcW w:w="776" w:type="dxa"/>
-                  <w:tcBorders>
-                    <w:top w:val="single" w:sz="8" w:space="0" w:color="auto"/>
+                    <w:t>REQ - 009</w:t>
+                  </w:r>
+                </w:p>
+              </w:tc>
+              <w:tc>
+                <w:tcPr>
+                  <w:tcW w:w="724" w:type="dxa"/>
+                  <w:tcBorders>
+                    <w:top w:val="nil"/>
                     <w:left w:val="nil"/>
-                    <w:bottom w:val="nil"/>
+                    <w:bottom w:val="single" w:sz="8" w:space="0" w:color="auto"/>
                     <w:right w:val="single" w:sz="8" w:space="0" w:color="auto"/>
                   </w:tcBorders>
                   <w:shd w:val="clear" w:color="000000" w:fill="D0CECE"/>
@@ -4911,18 +4982,17 @@
                       <w:szCs w:val="24"/>
                       <w:lang w:eastAsia="it-CH"/>
                     </w:rPr>
-                    <w:t xml:space="preserve">Nome: </w:t>
-                  </w:r>
-                </w:p>
-              </w:tc>
-              <w:tc>
-                <w:tcPr>
-                  <w:tcW w:w="1541" w:type="dxa"/>
-                  <w:gridSpan w:val="2"/>
-                  <w:tcBorders>
-                    <w:top w:val="single" w:sz="8" w:space="0" w:color="auto"/>
+                    <w:t> </w:t>
+                  </w:r>
+                </w:p>
+              </w:tc>
+              <w:tc>
+                <w:tcPr>
+                  <w:tcW w:w="699" w:type="dxa"/>
+                  <w:tcBorders>
+                    <w:top w:val="nil"/>
                     <w:left w:val="nil"/>
-                    <w:bottom w:val="nil"/>
+                    <w:bottom w:val="single" w:sz="8" w:space="0" w:color="auto"/>
                     <w:right w:val="nil"/>
                   </w:tcBorders>
                   <w:shd w:val="clear" w:color="auto" w:fill="auto"/>
@@ -4949,17 +5019,17 @@
                       <w:szCs w:val="24"/>
                       <w:lang w:eastAsia="it-CH"/>
                     </w:rPr>
-                    <w:t>Tempistiche</w:t>
-                  </w:r>
-                </w:p>
-              </w:tc>
-              <w:tc>
-                <w:tcPr>
-                  <w:tcW w:w="686" w:type="dxa"/>
-                  <w:tcBorders>
-                    <w:top w:val="single" w:sz="8" w:space="0" w:color="auto"/>
+                    <w:t> </w:t>
+                  </w:r>
+                </w:p>
+              </w:tc>
+              <w:tc>
+                <w:tcPr>
+                  <w:tcW w:w="699" w:type="dxa"/>
+                  <w:tcBorders>
+                    <w:top w:val="nil"/>
                     <w:left w:val="nil"/>
-                    <w:bottom w:val="nil"/>
+                    <w:bottom w:val="single" w:sz="8" w:space="0" w:color="auto"/>
                     <w:right w:val="nil"/>
                   </w:tcBorders>
                   <w:shd w:val="clear" w:color="auto" w:fill="auto"/>
@@ -4992,11 +5062,48 @@
               </w:tc>
               <w:tc>
                 <w:tcPr>
-                  <w:tcW w:w="1090" w:type="dxa"/>
-                  <w:tcBorders>
-                    <w:top w:val="single" w:sz="8" w:space="0" w:color="auto"/>
+                  <w:tcW w:w="699" w:type="dxa"/>
+                  <w:tcBorders>
+                    <w:top w:val="nil"/>
                     <w:left w:val="nil"/>
-                    <w:bottom w:val="nil"/>
+                    <w:bottom w:val="single" w:sz="8" w:space="0" w:color="auto"/>
+                    <w:right w:val="nil"/>
+                  </w:tcBorders>
+                  <w:shd w:val="clear" w:color="auto" w:fill="auto"/>
+                  <w:noWrap/>
+                  <w:vAlign w:val="center"/>
+                  <w:hideMark/>
+                </w:tcPr>
+                <w:p>
+                  <w:pPr>
+                    <w:spacing w:after="0" w:line="240" w:lineRule="auto"/>
+                    <w:rPr>
+                      <w:rFonts w:ascii="Calibri" w:eastAsia="Times New Roman" w:hAnsi="Calibri" w:cs="Times New Roman"/>
+                      <w:color w:val="000000"/>
+                      <w:sz w:val="24"/>
+                      <w:szCs w:val="24"/>
+                      <w:lang w:eastAsia="it-CH"/>
+                    </w:rPr>
+                  </w:pPr>
+                  <w:r>
+                    <w:rPr>
+                      <w:rFonts w:ascii="Calibri" w:eastAsia="Times New Roman" w:hAnsi="Calibri" w:cs="Times New Roman"/>
+                      <w:color w:val="000000"/>
+                      <w:sz w:val="24"/>
+                      <w:szCs w:val="24"/>
+                      <w:lang w:eastAsia="it-CH"/>
+                    </w:rPr>
+                    <w:t> </w:t>
+                  </w:r>
+                </w:p>
+              </w:tc>
+              <w:tc>
+                <w:tcPr>
+                  <w:tcW w:w="1182" w:type="dxa"/>
+                  <w:tcBorders>
+                    <w:top w:val="nil"/>
+                    <w:left w:val="nil"/>
+                    <w:bottom w:val="single" w:sz="8" w:space="0" w:color="auto"/>
                     <w:right w:val="single" w:sz="8" w:space="0" w:color="auto"/>
                   </w:tcBorders>
                   <w:shd w:val="clear" w:color="auto" w:fill="auto"/>
@@ -5030,11 +5137,11 @@
             </w:tr>
             <w:tr>
               <w:trPr>
-                <w:trHeight w:val="315"/>
+                <w:trHeight w:val="319"/>
               </w:trPr>
               <w:tc>
                 <w:tcPr>
-                  <w:tcW w:w="1292" w:type="dxa"/>
+                  <w:tcW w:w="1200" w:type="dxa"/>
                   <w:tcBorders>
                     <w:top w:val="nil"/>
                     <w:left w:val="single" w:sz="8" w:space="0" w:color="auto"/>
@@ -5065,244 +5172,59 @@
                       <w:szCs w:val="24"/>
                       <w:lang w:eastAsia="it-CH"/>
                     </w:rPr>
-                    <w:t>Riferimento</w:t>
-                  </w:r>
-                </w:p>
-              </w:tc>
-              <w:tc>
-                <w:tcPr>
-                  <w:tcW w:w="3873" w:type="dxa"/>
-                  <w:tcBorders>
-                    <w:top w:val="nil"/>
+                    <w:t>Descrizione:</w:t>
+                  </w:r>
+                </w:p>
+              </w:tc>
+              <w:tc>
+                <w:tcPr>
+                  <w:tcW w:w="7953" w:type="dxa"/>
+                  <w:gridSpan w:val="6"/>
+                  <w:tcBorders>
+                    <w:top w:val="single" w:sz="8" w:space="0" w:color="auto"/>
                     <w:left w:val="nil"/>
-                    <w:bottom w:val="single" w:sz="8" w:space="0" w:color="auto"/>
-                    <w:right w:val="single" w:sz="8" w:space="0" w:color="auto"/>
+                    <w:bottom w:val="nil"/>
+                    <w:right w:val="single" w:sz="8" w:space="0" w:color="000000"/>
                   </w:tcBorders>
                   <w:shd w:val="clear" w:color="auto" w:fill="auto"/>
-                  <w:noWrap/>
-                  <w:vAlign w:val="center"/>
-                  <w:hideMark/>
-                </w:tcPr>
-                <w:p>
-                  <w:pPr>
-                    <w:spacing w:after="0" w:line="240" w:lineRule="auto"/>
-                    <w:rPr>
-                      <w:rFonts w:ascii="Calibri" w:eastAsia="Times New Roman" w:hAnsi="Calibri" w:cs="Times New Roman"/>
-                      <w:color w:val="000000"/>
-                      <w:sz w:val="24"/>
-                      <w:szCs w:val="24"/>
-                      <w:lang w:eastAsia="it-CH"/>
-                    </w:rPr>
-                  </w:pPr>
-                  <w:r>
-                    <w:rPr>
-                      <w:rFonts w:ascii="Calibri" w:eastAsia="Times New Roman" w:hAnsi="Calibri" w:cs="Times New Roman"/>
-                      <w:color w:val="000000"/>
-                      <w:sz w:val="24"/>
-                      <w:szCs w:val="24"/>
-                      <w:lang w:eastAsia="it-CH"/>
-                    </w:rPr>
-                    <w:t>REQ - 009</w:t>
-                  </w:r>
-                </w:p>
-              </w:tc>
-              <w:tc>
-                <w:tcPr>
-                  <w:tcW w:w="776" w:type="dxa"/>
-                  <w:tcBorders>
-                    <w:top w:val="nil"/>
-                    <w:left w:val="nil"/>
-                    <w:bottom w:val="single" w:sz="8" w:space="0" w:color="auto"/>
-                    <w:right w:val="single" w:sz="8" w:space="0" w:color="auto"/>
-                  </w:tcBorders>
-                  <w:shd w:val="clear" w:color="000000" w:fill="D0CECE"/>
-                  <w:noWrap/>
-                  <w:vAlign w:val="center"/>
-                  <w:hideMark/>
-                </w:tcPr>
-                <w:p>
-                  <w:pPr>
-                    <w:spacing w:after="0" w:line="240" w:lineRule="auto"/>
-                    <w:rPr>
-                      <w:rFonts w:ascii="Calibri" w:eastAsia="Times New Roman" w:hAnsi="Calibri" w:cs="Times New Roman"/>
-                      <w:color w:val="000000"/>
-                      <w:sz w:val="24"/>
-                      <w:szCs w:val="24"/>
-                      <w:lang w:eastAsia="it-CH"/>
-                    </w:rPr>
-                  </w:pPr>
-                  <w:r>
-                    <w:rPr>
-                      <w:rFonts w:ascii="Calibri" w:eastAsia="Times New Roman" w:hAnsi="Calibri" w:cs="Times New Roman"/>
-                      <w:color w:val="000000"/>
-                      <w:sz w:val="24"/>
-                      <w:szCs w:val="24"/>
-                      <w:lang w:eastAsia="it-CH"/>
-                    </w:rPr>
-                    <w:t> </w:t>
-                  </w:r>
-                </w:p>
-              </w:tc>
-              <w:tc>
-                <w:tcPr>
-                  <w:tcW w:w="1337" w:type="dxa"/>
-                  <w:tcBorders>
-                    <w:top w:val="nil"/>
-                    <w:left w:val="nil"/>
-                    <w:bottom w:val="single" w:sz="8" w:space="0" w:color="auto"/>
-                    <w:right w:val="nil"/>
-                  </w:tcBorders>
-                  <w:shd w:val="clear" w:color="auto" w:fill="auto"/>
-                  <w:noWrap/>
-                  <w:vAlign w:val="center"/>
-                  <w:hideMark/>
-                </w:tcPr>
-                <w:p>
-                  <w:pPr>
-                    <w:spacing w:after="0" w:line="240" w:lineRule="auto"/>
-                    <w:rPr>
-                      <w:rFonts w:ascii="Calibri" w:eastAsia="Times New Roman" w:hAnsi="Calibri" w:cs="Times New Roman"/>
-                      <w:color w:val="000000"/>
-                      <w:sz w:val="24"/>
-                      <w:szCs w:val="24"/>
-                      <w:lang w:eastAsia="it-CH"/>
-                    </w:rPr>
-                  </w:pPr>
-                  <w:r>
-                    <w:rPr>
-                      <w:rFonts w:ascii="Calibri" w:eastAsia="Times New Roman" w:hAnsi="Calibri" w:cs="Times New Roman"/>
-                      <w:color w:val="000000"/>
-                      <w:sz w:val="24"/>
-                      <w:szCs w:val="24"/>
-                      <w:lang w:eastAsia="it-CH"/>
-                    </w:rPr>
-                    <w:t> </w:t>
-                  </w:r>
-                </w:p>
-              </w:tc>
-              <w:tc>
-                <w:tcPr>
-                  <w:tcW w:w="204" w:type="dxa"/>
-                  <w:tcBorders>
-                    <w:top w:val="nil"/>
-                    <w:left w:val="nil"/>
-                    <w:bottom w:val="single" w:sz="8" w:space="0" w:color="auto"/>
-                    <w:right w:val="nil"/>
-                  </w:tcBorders>
-                  <w:shd w:val="clear" w:color="auto" w:fill="auto"/>
-                  <w:noWrap/>
-                  <w:vAlign w:val="center"/>
-                  <w:hideMark/>
-                </w:tcPr>
-                <w:p>
-                  <w:pPr>
-                    <w:spacing w:after="0" w:line="240" w:lineRule="auto"/>
-                    <w:rPr>
-                      <w:rFonts w:ascii="Calibri" w:eastAsia="Times New Roman" w:hAnsi="Calibri" w:cs="Times New Roman"/>
-                      <w:color w:val="000000"/>
-                      <w:sz w:val="24"/>
-                      <w:szCs w:val="24"/>
-                      <w:lang w:eastAsia="it-CH"/>
-                    </w:rPr>
-                  </w:pPr>
-                  <w:r>
-                    <w:rPr>
-                      <w:rFonts w:ascii="Calibri" w:eastAsia="Times New Roman" w:hAnsi="Calibri" w:cs="Times New Roman"/>
-                      <w:color w:val="000000"/>
-                      <w:sz w:val="24"/>
-                      <w:szCs w:val="24"/>
-                      <w:lang w:eastAsia="it-CH"/>
-                    </w:rPr>
-                    <w:t> </w:t>
-                  </w:r>
-                </w:p>
-              </w:tc>
-              <w:tc>
-                <w:tcPr>
-                  <w:tcW w:w="686" w:type="dxa"/>
-                  <w:tcBorders>
-                    <w:top w:val="nil"/>
-                    <w:left w:val="nil"/>
-                    <w:bottom w:val="single" w:sz="8" w:space="0" w:color="auto"/>
-                    <w:right w:val="nil"/>
-                  </w:tcBorders>
-                  <w:shd w:val="clear" w:color="auto" w:fill="auto"/>
-                  <w:noWrap/>
-                  <w:vAlign w:val="center"/>
-                  <w:hideMark/>
-                </w:tcPr>
-                <w:p>
-                  <w:pPr>
-                    <w:spacing w:after="0" w:line="240" w:lineRule="auto"/>
-                    <w:rPr>
-                      <w:rFonts w:ascii="Calibri" w:eastAsia="Times New Roman" w:hAnsi="Calibri" w:cs="Times New Roman"/>
-                      <w:color w:val="000000"/>
-                      <w:sz w:val="24"/>
-                      <w:szCs w:val="24"/>
-                      <w:lang w:eastAsia="it-CH"/>
-                    </w:rPr>
-                  </w:pPr>
-                  <w:r>
-                    <w:rPr>
-                      <w:rFonts w:ascii="Calibri" w:eastAsia="Times New Roman" w:hAnsi="Calibri" w:cs="Times New Roman"/>
-                      <w:color w:val="000000"/>
-                      <w:sz w:val="24"/>
-                      <w:szCs w:val="24"/>
-                      <w:lang w:eastAsia="it-CH"/>
-                    </w:rPr>
-                    <w:t> </w:t>
-                  </w:r>
-                </w:p>
-              </w:tc>
-              <w:tc>
-                <w:tcPr>
-                  <w:tcW w:w="1090" w:type="dxa"/>
-                  <w:tcBorders>
-                    <w:top w:val="nil"/>
-                    <w:left w:val="nil"/>
-                    <w:bottom w:val="single" w:sz="8" w:space="0" w:color="auto"/>
-                    <w:right w:val="single" w:sz="8" w:space="0" w:color="auto"/>
-                  </w:tcBorders>
-                  <w:shd w:val="clear" w:color="auto" w:fill="auto"/>
-                  <w:noWrap/>
-                  <w:vAlign w:val="center"/>
-                  <w:hideMark/>
-                </w:tcPr>
-                <w:p>
-                  <w:pPr>
-                    <w:spacing w:after="0" w:line="240" w:lineRule="auto"/>
-                    <w:rPr>
-                      <w:rFonts w:ascii="Calibri" w:eastAsia="Times New Roman" w:hAnsi="Calibri" w:cs="Times New Roman"/>
-                      <w:color w:val="000000"/>
-                      <w:sz w:val="24"/>
-                      <w:szCs w:val="24"/>
-                      <w:lang w:eastAsia="it-CH"/>
-                    </w:rPr>
-                  </w:pPr>
-                  <w:r>
-                    <w:rPr>
-                      <w:rFonts w:ascii="Calibri" w:eastAsia="Times New Roman" w:hAnsi="Calibri" w:cs="Times New Roman"/>
-                      <w:color w:val="000000"/>
-                      <w:sz w:val="24"/>
-                      <w:szCs w:val="24"/>
-                      <w:lang w:eastAsia="it-CH"/>
-                    </w:rPr>
-                    <w:t> </w:t>
+                  <w:vAlign w:val="center"/>
+                  <w:hideMark/>
+                </w:tcPr>
+                <w:p>
+                  <w:pPr>
+                    <w:spacing w:after="0" w:line="240" w:lineRule="auto"/>
+                    <w:rPr>
+                      <w:rFonts w:ascii="Calibri" w:eastAsia="Times New Roman" w:hAnsi="Calibri" w:cs="Times New Roman"/>
+                      <w:color w:val="000000"/>
+                      <w:sz w:val="24"/>
+                      <w:szCs w:val="24"/>
+                      <w:lang w:eastAsia="it-CH"/>
+                    </w:rPr>
+                  </w:pPr>
+                  <w:r>
+                    <w:rPr>
+                      <w:rFonts w:ascii="Calibri" w:eastAsia="Times New Roman" w:hAnsi="Calibri" w:cs="Times New Roman"/>
+                      <w:color w:val="000000"/>
+                      <w:sz w:val="24"/>
+                      <w:szCs w:val="24"/>
+                      <w:lang w:eastAsia="it-CH"/>
+                    </w:rPr>
+                    <w:t>Controllo che le tempistiche vengano rispettare</w:t>
                   </w:r>
                 </w:p>
               </w:tc>
             </w:tr>
             <w:tr>
               <w:trPr>
-                <w:trHeight w:val="315"/>
+                <w:trHeight w:val="307"/>
               </w:trPr>
               <w:tc>
                 <w:tcPr>
-                  <w:tcW w:w="1292" w:type="dxa"/>
+                  <w:tcW w:w="1200" w:type="dxa"/>
                   <w:tcBorders>
                     <w:top w:val="nil"/>
                     <w:left w:val="single" w:sz="8" w:space="0" w:color="auto"/>
-                    <w:bottom w:val="single" w:sz="8" w:space="0" w:color="auto"/>
+                    <w:bottom w:val="nil"/>
                     <w:right w:val="single" w:sz="8" w:space="0" w:color="auto"/>
                   </w:tcBorders>
                   <w:shd w:val="clear" w:color="000000" w:fill="D0CECE"/>
@@ -5329,92 +5251,13 @@
                       <w:szCs w:val="24"/>
                       <w:lang w:eastAsia="it-CH"/>
                     </w:rPr>
-                    <w:t>Descrizione:</w:t>
-                  </w:r>
-                </w:p>
-              </w:tc>
-              <w:tc>
-                <w:tcPr>
-                  <w:tcW w:w="7968" w:type="dxa"/>
-                  <w:gridSpan w:val="6"/>
-                  <w:tcBorders>
-                    <w:top w:val="single" w:sz="8" w:space="0" w:color="auto"/>
-                    <w:left w:val="nil"/>
-                    <w:bottom w:val="nil"/>
-                    <w:right w:val="single" w:sz="8" w:space="0" w:color="000000"/>
-                  </w:tcBorders>
-                  <w:shd w:val="clear" w:color="auto" w:fill="auto"/>
-                  <w:vAlign w:val="center"/>
-                  <w:hideMark/>
-                </w:tcPr>
-                <w:p>
-                  <w:pPr>
-                    <w:spacing w:after="0" w:line="240" w:lineRule="auto"/>
-                    <w:rPr>
-                      <w:rFonts w:ascii="Calibri" w:eastAsia="Times New Roman" w:hAnsi="Calibri" w:cs="Times New Roman"/>
-                      <w:color w:val="000000"/>
-                      <w:sz w:val="24"/>
-                      <w:szCs w:val="24"/>
-                      <w:lang w:eastAsia="it-CH"/>
-                    </w:rPr>
-                  </w:pPr>
-                  <w:r>
-                    <w:rPr>
-                      <w:rFonts w:ascii="Calibri" w:eastAsia="Times New Roman" w:hAnsi="Calibri" w:cs="Times New Roman"/>
-                      <w:color w:val="000000"/>
-                      <w:sz w:val="24"/>
-                      <w:szCs w:val="24"/>
-                      <w:lang w:eastAsia="it-CH"/>
-                    </w:rPr>
-                    <w:t>Controllo che le tempistiche vengano rispettare</w:t>
-                  </w:r>
-                </w:p>
-              </w:tc>
-            </w:tr>
-            <w:tr>
-              <w:trPr>
-                <w:trHeight w:val="303"/>
-              </w:trPr>
-              <w:tc>
-                <w:tcPr>
-                  <w:tcW w:w="1292" w:type="dxa"/>
-                  <w:tcBorders>
-                    <w:top w:val="nil"/>
-                    <w:left w:val="single" w:sz="8" w:space="0" w:color="auto"/>
-                    <w:bottom w:val="nil"/>
-                    <w:right w:val="single" w:sz="8" w:space="0" w:color="auto"/>
-                  </w:tcBorders>
-                  <w:shd w:val="clear" w:color="000000" w:fill="D0CECE"/>
-                  <w:noWrap/>
-                  <w:vAlign w:val="center"/>
-                  <w:hideMark/>
-                </w:tcPr>
-                <w:p>
-                  <w:pPr>
-                    <w:spacing w:after="0" w:line="240" w:lineRule="auto"/>
-                    <w:rPr>
-                      <w:rFonts w:ascii="Calibri" w:eastAsia="Times New Roman" w:hAnsi="Calibri" w:cs="Times New Roman"/>
-                      <w:color w:val="000000"/>
-                      <w:sz w:val="24"/>
-                      <w:szCs w:val="24"/>
-                      <w:lang w:eastAsia="it-CH"/>
-                    </w:rPr>
-                  </w:pPr>
-                  <w:r>
-                    <w:rPr>
-                      <w:rFonts w:ascii="Calibri" w:eastAsia="Times New Roman" w:hAnsi="Calibri" w:cs="Times New Roman"/>
-                      <w:color w:val="000000"/>
-                      <w:sz w:val="24"/>
-                      <w:szCs w:val="24"/>
-                      <w:lang w:eastAsia="it-CH"/>
-                    </w:rPr>
                     <w:t>Prerequisiti:</w:t>
                   </w:r>
                 </w:p>
               </w:tc>
               <w:tc>
                 <w:tcPr>
-                  <w:tcW w:w="7968" w:type="dxa"/>
+                  <w:tcW w:w="7953" w:type="dxa"/>
                   <w:gridSpan w:val="6"/>
                   <w:vMerge w:val="restart"/>
                   <w:tcBorders>
@@ -5453,11 +5296,11 @@
             </w:tr>
             <w:tr>
               <w:trPr>
-                <w:trHeight w:val="315"/>
+                <w:trHeight w:val="319"/>
               </w:trPr>
               <w:tc>
                 <w:tcPr>
-                  <w:tcW w:w="1292" w:type="dxa"/>
+                  <w:tcW w:w="1200" w:type="dxa"/>
                   <w:tcBorders>
                     <w:top w:val="nil"/>
                     <w:left w:val="single" w:sz="8" w:space="0" w:color="auto"/>
@@ -5494,7 +5337,7 @@
               </w:tc>
               <w:tc>
                 <w:tcPr>
-                  <w:tcW w:w="7968" w:type="dxa"/>
+                  <w:tcW w:w="7953" w:type="dxa"/>
                   <w:gridSpan w:val="6"/>
                   <w:vMerge/>
                   <w:tcBorders>
@@ -5522,11 +5365,11 @@
             </w:tr>
             <w:tr>
               <w:trPr>
-                <w:trHeight w:val="303"/>
+                <w:trHeight w:val="307"/>
               </w:trPr>
               <w:tc>
                 <w:tcPr>
-                  <w:tcW w:w="1292" w:type="dxa"/>
+                  <w:tcW w:w="1200" w:type="dxa"/>
                   <w:tcBorders>
                     <w:top w:val="nil"/>
                     <w:left w:val="single" w:sz="8" w:space="0" w:color="auto"/>
@@ -5563,7 +5406,7 @@
               </w:tc>
               <w:tc>
                 <w:tcPr>
-                  <w:tcW w:w="7968" w:type="dxa"/>
+                  <w:tcW w:w="7953" w:type="dxa"/>
                   <w:gridSpan w:val="6"/>
                   <w:vMerge w:val="restart"/>
                   <w:tcBorders>
@@ -5602,11 +5445,11 @@
             </w:tr>
             <w:tr>
               <w:trPr>
-                <w:trHeight w:val="303"/>
+                <w:trHeight w:val="307"/>
               </w:trPr>
               <w:tc>
                 <w:tcPr>
-                  <w:tcW w:w="1292" w:type="dxa"/>
+                  <w:tcW w:w="1200" w:type="dxa"/>
                   <w:tcBorders>
                     <w:top w:val="nil"/>
                     <w:left w:val="single" w:sz="8" w:space="0" w:color="auto"/>
@@ -5643,7 +5486,7 @@
               </w:tc>
               <w:tc>
                 <w:tcPr>
-                  <w:tcW w:w="7968" w:type="dxa"/>
+                  <w:tcW w:w="7953" w:type="dxa"/>
                   <w:gridSpan w:val="6"/>
                   <w:vMerge/>
                   <w:tcBorders>
@@ -5671,11 +5514,11 @@
             </w:tr>
             <w:tr>
               <w:trPr>
-                <w:trHeight w:val="315"/>
+                <w:trHeight w:val="319"/>
               </w:trPr>
               <w:tc>
                 <w:tcPr>
-                  <w:tcW w:w="1292" w:type="dxa"/>
+                  <w:tcW w:w="1200" w:type="dxa"/>
                   <w:tcBorders>
                     <w:top w:val="nil"/>
                     <w:left w:val="single" w:sz="8" w:space="0" w:color="auto"/>
@@ -5712,7 +5555,7 @@
               </w:tc>
               <w:tc>
                 <w:tcPr>
-                  <w:tcW w:w="3873" w:type="dxa"/>
+                  <w:tcW w:w="3947" w:type="dxa"/>
                   <w:tcBorders>
                     <w:top w:val="nil"/>
                     <w:left w:val="nil"/>
@@ -5749,7 +5592,7 @@
               </w:tc>
               <w:tc>
                 <w:tcPr>
-                  <w:tcW w:w="776" w:type="dxa"/>
+                  <w:tcW w:w="724" w:type="dxa"/>
                   <w:tcBorders>
                     <w:top w:val="nil"/>
                     <w:left w:val="nil"/>
@@ -5786,7 +5629,7 @@
               </w:tc>
               <w:tc>
                 <w:tcPr>
-                  <w:tcW w:w="1337" w:type="dxa"/>
+                  <w:tcW w:w="699" w:type="dxa"/>
                   <w:tcBorders>
                     <w:top w:val="nil"/>
                     <w:left w:val="nil"/>
@@ -5823,7 +5666,7 @@
               </w:tc>
               <w:tc>
                 <w:tcPr>
-                  <w:tcW w:w="204" w:type="dxa"/>
+                  <w:tcW w:w="699" w:type="dxa"/>
                   <w:tcBorders>
                     <w:top w:val="nil"/>
                     <w:left w:val="nil"/>
@@ -5860,7 +5703,7 @@
               </w:tc>
               <w:tc>
                 <w:tcPr>
-                  <w:tcW w:w="686" w:type="dxa"/>
+                  <w:tcW w:w="699" w:type="dxa"/>
                   <w:tcBorders>
                     <w:top w:val="nil"/>
                     <w:left w:val="nil"/>
@@ -5897,7 +5740,7 @@
               </w:tc>
               <w:tc>
                 <w:tcPr>
-                  <w:tcW w:w="1090" w:type="dxa"/>
+                  <w:tcW w:w="1182" w:type="dxa"/>
                   <w:tcBorders>
                     <w:top w:val="nil"/>
                     <w:left w:val="nil"/>
@@ -5935,11 +5778,11 @@
             </w:tr>
             <w:tr>
               <w:trPr>
-                <w:trHeight w:val="315"/>
+                <w:trHeight w:val="319"/>
               </w:trPr>
               <w:tc>
                 <w:tcPr>
-                  <w:tcW w:w="1292" w:type="dxa"/>
+                  <w:tcW w:w="1200" w:type="dxa"/>
                   <w:tcBorders>
                     <w:top w:val="nil"/>
                     <w:left w:val="single" w:sz="8" w:space="0" w:color="auto"/>
@@ -5976,7 +5819,7 @@
               </w:tc>
               <w:tc>
                 <w:tcPr>
-                  <w:tcW w:w="7968" w:type="dxa"/>
+                  <w:tcW w:w="7953" w:type="dxa"/>
                   <w:gridSpan w:val="6"/>
                   <w:tcBorders>
                     <w:top w:val="single" w:sz="8" w:space="0" w:color="auto"/>
@@ -6015,11 +5858,11 @@
             </w:tr>
             <w:tr>
               <w:trPr>
-                <w:trHeight w:val="292"/>
+                <w:trHeight w:val="295"/>
               </w:trPr>
               <w:tc>
                 <w:tcPr>
-                  <w:tcW w:w="1292" w:type="dxa"/>
+                  <w:tcW w:w="1200" w:type="dxa"/>
                   <w:tcBorders>
                     <w:top w:val="nil"/>
                     <w:left w:val="nil"/>
@@ -6046,7 +5889,7 @@
               </w:tc>
               <w:tc>
                 <w:tcPr>
-                  <w:tcW w:w="3873" w:type="dxa"/>
+                  <w:tcW w:w="3947" w:type="dxa"/>
                   <w:tcBorders>
                     <w:top w:val="nil"/>
                     <w:left w:val="nil"/>
@@ -6072,7 +5915,7 @@
               </w:tc>
               <w:tc>
                 <w:tcPr>
-                  <w:tcW w:w="776" w:type="dxa"/>
+                  <w:tcW w:w="724" w:type="dxa"/>
                   <w:tcBorders>
                     <w:top w:val="nil"/>
                     <w:left w:val="nil"/>
@@ -6098,7 +5941,7 @@
               </w:tc>
               <w:tc>
                 <w:tcPr>
-                  <w:tcW w:w="1337" w:type="dxa"/>
+                  <w:tcW w:w="699" w:type="dxa"/>
                   <w:tcBorders>
                     <w:top w:val="nil"/>
                     <w:left w:val="nil"/>
@@ -6124,7 +5967,7 @@
               </w:tc>
               <w:tc>
                 <w:tcPr>
-                  <w:tcW w:w="204" w:type="dxa"/>
+                  <w:tcW w:w="699" w:type="dxa"/>
                   <w:tcBorders>
                     <w:top w:val="nil"/>
                     <w:left w:val="nil"/>
@@ -6150,7 +5993,7 @@
               </w:tc>
               <w:tc>
                 <w:tcPr>
-                  <w:tcW w:w="686" w:type="dxa"/>
+                  <w:tcW w:w="699" w:type="dxa"/>
                   <w:tcBorders>
                     <w:top w:val="nil"/>
                     <w:left w:val="nil"/>
@@ -6176,7 +6019,7 @@
               </w:tc>
               <w:tc>
                 <w:tcPr>
-                  <w:tcW w:w="1090" w:type="dxa"/>
+                  <w:tcW w:w="1182" w:type="dxa"/>
                   <w:tcBorders>
                     <w:top w:val="nil"/>
                     <w:left w:val="nil"/>
@@ -6203,11 +6046,11 @@
             </w:tr>
             <w:tr>
               <w:trPr>
-                <w:trHeight w:val="303"/>
+                <w:trHeight w:val="307"/>
               </w:trPr>
               <w:tc>
                 <w:tcPr>
-                  <w:tcW w:w="1292" w:type="dxa"/>
+                  <w:tcW w:w="1200" w:type="dxa"/>
                   <w:tcBorders>
                     <w:top w:val="single" w:sz="8" w:space="0" w:color="auto"/>
                     <w:left w:val="single" w:sz="8" w:space="0" w:color="auto"/>
@@ -6244,7 +6087,7 @@
               </w:tc>
               <w:tc>
                 <w:tcPr>
-                  <w:tcW w:w="3873" w:type="dxa"/>
+                  <w:tcW w:w="3947" w:type="dxa"/>
                   <w:tcBorders>
                     <w:top w:val="single" w:sz="8" w:space="0" w:color="auto"/>
                     <w:left w:val="nil"/>
@@ -6281,7 +6124,7 @@
               </w:tc>
               <w:tc>
                 <w:tcPr>
-                  <w:tcW w:w="776" w:type="dxa"/>
+                  <w:tcW w:w="724" w:type="dxa"/>
                   <w:tcBorders>
                     <w:top w:val="single" w:sz="8" w:space="0" w:color="auto"/>
                     <w:left w:val="nil"/>
@@ -6318,7 +6161,7 @@
               </w:tc>
               <w:tc>
                 <w:tcPr>
-                  <w:tcW w:w="1541" w:type="dxa"/>
+                  <w:tcW w:w="1399" w:type="dxa"/>
                   <w:gridSpan w:val="2"/>
                   <w:tcBorders>
                     <w:top w:val="single" w:sz="8" w:space="0" w:color="auto"/>
@@ -6356,7 +6199,7 @@
               </w:tc>
               <w:tc>
                 <w:tcPr>
-                  <w:tcW w:w="686" w:type="dxa"/>
+                  <w:tcW w:w="699" w:type="dxa"/>
                   <w:tcBorders>
                     <w:top w:val="single" w:sz="8" w:space="0" w:color="auto"/>
                     <w:left w:val="nil"/>
@@ -6393,7 +6236,7 @@
               </w:tc>
               <w:tc>
                 <w:tcPr>
-                  <w:tcW w:w="1090" w:type="dxa"/>
+                  <w:tcW w:w="1182" w:type="dxa"/>
                   <w:tcBorders>
                     <w:top w:val="single" w:sz="8" w:space="0" w:color="auto"/>
                     <w:left w:val="nil"/>
@@ -6431,11 +6274,11 @@
             </w:tr>
             <w:tr>
               <w:trPr>
-                <w:trHeight w:val="315"/>
+                <w:trHeight w:val="319"/>
               </w:trPr>
               <w:tc>
                 <w:tcPr>
-                  <w:tcW w:w="1292" w:type="dxa"/>
+                  <w:tcW w:w="1200" w:type="dxa"/>
                   <w:tcBorders>
                     <w:top w:val="nil"/>
                     <w:left w:val="single" w:sz="8" w:space="0" w:color="auto"/>
@@ -6472,7 +6315,7 @@
               </w:tc>
               <w:tc>
                 <w:tcPr>
-                  <w:tcW w:w="3873" w:type="dxa"/>
+                  <w:tcW w:w="3947" w:type="dxa"/>
                   <w:tcBorders>
                     <w:top w:val="nil"/>
                     <w:left w:val="nil"/>
@@ -6509,7 +6352,7 @@
               </w:tc>
               <w:tc>
                 <w:tcPr>
-                  <w:tcW w:w="776" w:type="dxa"/>
+                  <w:tcW w:w="724" w:type="dxa"/>
                   <w:tcBorders>
                     <w:top w:val="nil"/>
                     <w:left w:val="nil"/>
@@ -6546,7 +6389,7 @@
               </w:tc>
               <w:tc>
                 <w:tcPr>
-                  <w:tcW w:w="1337" w:type="dxa"/>
+                  <w:tcW w:w="699" w:type="dxa"/>
                   <w:tcBorders>
                     <w:top w:val="nil"/>
                     <w:left w:val="nil"/>
@@ -6583,7 +6426,7 @@
               </w:tc>
               <w:tc>
                 <w:tcPr>
-                  <w:tcW w:w="204" w:type="dxa"/>
+                  <w:tcW w:w="699" w:type="dxa"/>
                   <w:tcBorders>
                     <w:top w:val="nil"/>
                     <w:left w:val="nil"/>
@@ -6620,7 +6463,7 @@
               </w:tc>
               <w:tc>
                 <w:tcPr>
-                  <w:tcW w:w="686" w:type="dxa"/>
+                  <w:tcW w:w="699" w:type="dxa"/>
                   <w:tcBorders>
                     <w:top w:val="nil"/>
                     <w:left w:val="nil"/>
@@ -6657,7 +6500,7 @@
               </w:tc>
               <w:tc>
                 <w:tcPr>
-                  <w:tcW w:w="1090" w:type="dxa"/>
+                  <w:tcW w:w="1182" w:type="dxa"/>
                   <w:tcBorders>
                     <w:top w:val="nil"/>
                     <w:left w:val="nil"/>
@@ -6695,11 +6538,11 @@
             </w:tr>
             <w:tr>
               <w:trPr>
-                <w:trHeight w:val="303"/>
+                <w:trHeight w:val="307"/>
               </w:trPr>
               <w:tc>
                 <w:tcPr>
-                  <w:tcW w:w="1292" w:type="dxa"/>
+                  <w:tcW w:w="1200" w:type="dxa"/>
                   <w:tcBorders>
                     <w:top w:val="nil"/>
                     <w:left w:val="single" w:sz="8" w:space="0" w:color="auto"/>
@@ -6736,7 +6579,7 @@
               </w:tc>
               <w:tc>
                 <w:tcPr>
-                  <w:tcW w:w="7968" w:type="dxa"/>
+                  <w:tcW w:w="7953" w:type="dxa"/>
                   <w:gridSpan w:val="6"/>
                   <w:vMerge w:val="restart"/>
                   <w:tcBorders>
@@ -6775,11 +6618,11 @@
             </w:tr>
             <w:tr>
               <w:trPr>
-                <w:trHeight w:val="315"/>
+                <w:trHeight w:val="319"/>
               </w:trPr>
               <w:tc>
                 <w:tcPr>
-                  <w:tcW w:w="1292" w:type="dxa"/>
+                  <w:tcW w:w="1200" w:type="dxa"/>
                   <w:tcBorders>
                     <w:top w:val="nil"/>
                     <w:left w:val="single" w:sz="8" w:space="0" w:color="auto"/>
@@ -6816,7 +6659,7 @@
               </w:tc>
               <w:tc>
                 <w:tcPr>
-                  <w:tcW w:w="7968" w:type="dxa"/>
+                  <w:tcW w:w="7953" w:type="dxa"/>
                   <w:gridSpan w:val="6"/>
                   <w:vMerge/>
                   <w:tcBorders>
@@ -6844,11 +6687,11 @@
             </w:tr>
             <w:tr>
               <w:trPr>
-                <w:trHeight w:val="303"/>
+                <w:trHeight w:val="307"/>
               </w:trPr>
               <w:tc>
                 <w:tcPr>
-                  <w:tcW w:w="1292" w:type="dxa"/>
+                  <w:tcW w:w="1200" w:type="dxa"/>
                   <w:tcBorders>
                     <w:top w:val="nil"/>
                     <w:left w:val="single" w:sz="8" w:space="0" w:color="auto"/>
@@ -6885,7 +6728,7 @@
               </w:tc>
               <w:tc>
                 <w:tcPr>
-                  <w:tcW w:w="7968" w:type="dxa"/>
+                  <w:tcW w:w="7953" w:type="dxa"/>
                   <w:gridSpan w:val="6"/>
                   <w:vMerge w:val="restart"/>
                   <w:tcBorders>
@@ -6939,18 +6782,18 @@
                       <w:szCs w:val="24"/>
                       <w:lang w:eastAsia="it-CH"/>
                     </w:rPr>
-                    <w:t xml:space="preserve"> ha accesso a tutte le pagine web, tutti hanno accesso alla pagina di registrazione, tutti hanno accesso alla pagina di password dimenticata, tutti hanno acceso alla pagina di login, solo il responsabile ha accesso alla pagina "Gestione Accessi Docenti", "Pianificazione Docenti MPT (Responsabile)", "Visione pianificazione docenti (Responsabile)" e la pagina "Visioni Particolari", tutti quelli che hanno effettuato il login hanno accesso al "Menu Principale AIT" e "Visione Pianificazione Completa", i docenti hanno accesso alle pagine "Inserimento ore AIT" e "Visioni pianificazioni docenti(personale)"</w:t>
+                    <w:t xml:space="preserve"> ha accesso a tutte le pagine web, tutti hanno accesso alla pagina di registrazione, tutti hanno accesso alla pagina di password dimenticata, tutti hanno acceso alla pagina di login, solo il responsabile ha accesso alla pagina "Gestione Accessi Docenti", "Pianificazione Docenti MPT (Responsabile)", "Visione pianificazione docenti (Responsabile)" , tutti quelli che hanno effettuato il login hanno accesso al "Menu Principale AIT", la pagina "Visioni Particolari" e "Visione Pianificazione Completa", i docenti hanno accesso alle pagine "Inserimento ore AIT" e "Visioni pianificazioni docenti(personale)"</w:t>
                   </w:r>
                 </w:p>
               </w:tc>
             </w:tr>
             <w:tr>
               <w:trPr>
-                <w:trHeight w:val="303"/>
+                <w:trHeight w:val="307"/>
               </w:trPr>
               <w:tc>
                 <w:tcPr>
-                  <w:tcW w:w="1292" w:type="dxa"/>
+                  <w:tcW w:w="1200" w:type="dxa"/>
                   <w:tcBorders>
                     <w:top w:val="nil"/>
                     <w:left w:val="single" w:sz="8" w:space="0" w:color="auto"/>
@@ -6987,7 +6830,7 @@
               </w:tc>
               <w:tc>
                 <w:tcPr>
-                  <w:tcW w:w="7968" w:type="dxa"/>
+                  <w:tcW w:w="7953" w:type="dxa"/>
                   <w:gridSpan w:val="6"/>
                   <w:vMerge/>
                   <w:tcBorders>
@@ -7015,11 +6858,11 @@
             </w:tr>
             <w:tr>
               <w:trPr>
-                <w:trHeight w:val="303"/>
+                <w:trHeight w:val="307"/>
               </w:trPr>
               <w:tc>
                 <w:tcPr>
-                  <w:tcW w:w="1292" w:type="dxa"/>
+                  <w:tcW w:w="1200" w:type="dxa"/>
                   <w:tcBorders>
                     <w:top w:val="nil"/>
                     <w:left w:val="single" w:sz="8" w:space="0" w:color="auto"/>
@@ -7056,7 +6899,7 @@
               </w:tc>
               <w:tc>
                 <w:tcPr>
-                  <w:tcW w:w="7968" w:type="dxa"/>
+                  <w:tcW w:w="7953" w:type="dxa"/>
                   <w:gridSpan w:val="6"/>
                   <w:vMerge/>
                   <w:tcBorders>
@@ -7084,11 +6927,11 @@
             </w:tr>
             <w:tr>
               <w:trPr>
-                <w:trHeight w:val="303"/>
+                <w:trHeight w:val="307"/>
               </w:trPr>
               <w:tc>
                 <w:tcPr>
-                  <w:tcW w:w="1292" w:type="dxa"/>
+                  <w:tcW w:w="1200" w:type="dxa"/>
                   <w:tcBorders>
                     <w:top w:val="nil"/>
                     <w:left w:val="single" w:sz="8" w:space="0" w:color="auto"/>
@@ -7125,7 +6968,7 @@
               </w:tc>
               <w:tc>
                 <w:tcPr>
-                  <w:tcW w:w="7968" w:type="dxa"/>
+                  <w:tcW w:w="7953" w:type="dxa"/>
                   <w:gridSpan w:val="6"/>
                   <w:vMerge/>
                   <w:tcBorders>
@@ -7153,11 +6996,11 @@
             </w:tr>
             <w:tr>
               <w:trPr>
-                <w:trHeight w:val="303"/>
+                <w:trHeight w:val="307"/>
               </w:trPr>
               <w:tc>
                 <w:tcPr>
-                  <w:tcW w:w="1292" w:type="dxa"/>
+                  <w:tcW w:w="1200" w:type="dxa"/>
                   <w:tcBorders>
                     <w:top w:val="nil"/>
                     <w:left w:val="single" w:sz="8" w:space="0" w:color="auto"/>
@@ -7194,7 +7037,7 @@
               </w:tc>
               <w:tc>
                 <w:tcPr>
-                  <w:tcW w:w="7968" w:type="dxa"/>
+                  <w:tcW w:w="7953" w:type="dxa"/>
                   <w:gridSpan w:val="6"/>
                   <w:vMerge/>
                   <w:tcBorders>
@@ -7222,11 +7065,11 @@
             </w:tr>
             <w:tr>
               <w:trPr>
-                <w:trHeight w:val="303"/>
+                <w:trHeight w:val="307"/>
               </w:trPr>
               <w:tc>
                 <w:tcPr>
-                  <w:tcW w:w="1292" w:type="dxa"/>
+                  <w:tcW w:w="1200" w:type="dxa"/>
                   <w:tcBorders>
                     <w:top w:val="nil"/>
                     <w:left w:val="single" w:sz="8" w:space="0" w:color="auto"/>
@@ -7263,7 +7106,7 @@
               </w:tc>
               <w:tc>
                 <w:tcPr>
-                  <w:tcW w:w="7968" w:type="dxa"/>
+                  <w:tcW w:w="7953" w:type="dxa"/>
                   <w:gridSpan w:val="6"/>
                   <w:vMerge/>
                   <w:tcBorders>
@@ -7291,11 +7134,11 @@
             </w:tr>
             <w:tr>
               <w:trPr>
-                <w:trHeight w:val="303"/>
+                <w:trHeight w:val="307"/>
               </w:trPr>
               <w:tc>
                 <w:tcPr>
-                  <w:tcW w:w="1292" w:type="dxa"/>
+                  <w:tcW w:w="1200" w:type="dxa"/>
                   <w:tcBorders>
                     <w:top w:val="nil"/>
                     <w:left w:val="single" w:sz="8" w:space="0" w:color="auto"/>
@@ -7332,7 +7175,7 @@
               </w:tc>
               <w:tc>
                 <w:tcPr>
-                  <w:tcW w:w="7968" w:type="dxa"/>
+                  <w:tcW w:w="7953" w:type="dxa"/>
                   <w:gridSpan w:val="6"/>
                   <w:vMerge/>
                   <w:tcBorders>
@@ -7360,11 +7203,11 @@
             </w:tr>
             <w:tr>
               <w:trPr>
-                <w:trHeight w:val="303"/>
+                <w:trHeight w:val="307"/>
               </w:trPr>
               <w:tc>
                 <w:tcPr>
-                  <w:tcW w:w="1292" w:type="dxa"/>
+                  <w:tcW w:w="1200" w:type="dxa"/>
                   <w:tcBorders>
                     <w:top w:val="nil"/>
                     <w:left w:val="single" w:sz="8" w:space="0" w:color="auto"/>
@@ -7401,7 +7244,7 @@
               </w:tc>
               <w:tc>
                 <w:tcPr>
-                  <w:tcW w:w="7968" w:type="dxa"/>
+                  <w:tcW w:w="7953" w:type="dxa"/>
                   <w:gridSpan w:val="6"/>
                   <w:vMerge/>
                   <w:tcBorders>
@@ -7429,11 +7272,11 @@
             </w:tr>
             <w:tr>
               <w:trPr>
-                <w:trHeight w:val="303"/>
+                <w:trHeight w:val="307"/>
               </w:trPr>
               <w:tc>
                 <w:tcPr>
-                  <w:tcW w:w="1292" w:type="dxa"/>
+                  <w:tcW w:w="1200" w:type="dxa"/>
                   <w:tcBorders>
                     <w:top w:val="nil"/>
                     <w:left w:val="single" w:sz="8" w:space="0" w:color="auto"/>
@@ -7470,7 +7313,7 @@
               </w:tc>
               <w:tc>
                 <w:tcPr>
-                  <w:tcW w:w="7968" w:type="dxa"/>
+                  <w:tcW w:w="7953" w:type="dxa"/>
                   <w:gridSpan w:val="6"/>
                   <w:vMerge/>
                   <w:tcBorders>
@@ -7498,11 +7341,11 @@
             </w:tr>
             <w:tr>
               <w:trPr>
-                <w:trHeight w:val="315"/>
+                <w:trHeight w:val="319"/>
               </w:trPr>
               <w:tc>
                 <w:tcPr>
-                  <w:tcW w:w="1292" w:type="dxa"/>
+                  <w:tcW w:w="1200" w:type="dxa"/>
                   <w:tcBorders>
                     <w:top w:val="nil"/>
                     <w:left w:val="single" w:sz="8" w:space="0" w:color="auto"/>
@@ -7539,7 +7382,7 @@
               </w:tc>
               <w:tc>
                 <w:tcPr>
-                  <w:tcW w:w="7968" w:type="dxa"/>
+                  <w:tcW w:w="7953" w:type="dxa"/>
                   <w:gridSpan w:val="6"/>
                   <w:vMerge/>
                   <w:tcBorders>
@@ -7567,11 +7410,11 @@
             </w:tr>
             <w:tr>
               <w:trPr>
-                <w:trHeight w:val="303"/>
+                <w:trHeight w:val="307"/>
               </w:trPr>
               <w:tc>
                 <w:tcPr>
-                  <w:tcW w:w="1292" w:type="dxa"/>
+                  <w:tcW w:w="1200" w:type="dxa"/>
                   <w:tcBorders>
                     <w:top w:val="nil"/>
                     <w:left w:val="single" w:sz="8" w:space="0" w:color="auto"/>
@@ -7608,7 +7451,7 @@
               </w:tc>
               <w:tc>
                 <w:tcPr>
-                  <w:tcW w:w="7968" w:type="dxa"/>
+                  <w:tcW w:w="7953" w:type="dxa"/>
                   <w:gridSpan w:val="6"/>
                   <w:tcBorders>
                     <w:top w:val="single" w:sz="8" w:space="0" w:color="auto"/>
@@ -7640,18 +7483,18 @@
                       <w:szCs w:val="24"/>
                       <w:lang w:eastAsia="it-CH"/>
                     </w:rPr>
-                    <w:t>Controllo che possa inserire le ore delle proprie lezioni</w:t>
+                    <w:t>Controllo che l'amministratore abbia accesso a tutte le pagine</w:t>
                   </w:r>
                 </w:p>
               </w:tc>
             </w:tr>
             <w:tr>
               <w:trPr>
-                <w:trHeight w:val="303"/>
+                <w:trHeight w:val="307"/>
               </w:trPr>
               <w:tc>
                 <w:tcPr>
-                  <w:tcW w:w="1292" w:type="dxa"/>
+                  <w:tcW w:w="1200" w:type="dxa"/>
                   <w:tcBorders>
                     <w:top w:val="nil"/>
                     <w:left w:val="single" w:sz="8" w:space="0" w:color="auto"/>
@@ -7688,8 +7531,9 @@
               </w:tc>
               <w:tc>
                 <w:tcPr>
-                  <w:tcW w:w="7968" w:type="dxa"/>
+                  <w:tcW w:w="7953" w:type="dxa"/>
                   <w:gridSpan w:val="6"/>
+                  <w:vMerge w:val="restart"/>
                   <w:tcBorders>
                     <w:top w:val="nil"/>
                     <w:left w:val="single" w:sz="8" w:space="0" w:color="auto"/>
@@ -7697,41 +7541,52 @@
                     <w:right w:val="single" w:sz="8" w:space="0" w:color="000000"/>
                   </w:tcBorders>
                   <w:shd w:val="clear" w:color="auto" w:fill="auto"/>
-                  <w:noWrap/>
-                  <w:vAlign w:val="center"/>
-                  <w:hideMark/>
-                </w:tcPr>
-                <w:p>
-                  <w:pPr>
-                    <w:spacing w:after="0" w:line="240" w:lineRule="auto"/>
-                    <w:rPr>
-                      <w:rFonts w:ascii="Calibri" w:eastAsia="Times New Roman" w:hAnsi="Calibri" w:cs="Times New Roman"/>
-                      <w:color w:val="000000"/>
-                      <w:sz w:val="24"/>
-                      <w:szCs w:val="24"/>
-                      <w:lang w:eastAsia="it-CH"/>
-                    </w:rPr>
-                  </w:pPr>
-                  <w:r>
-                    <w:rPr>
-                      <w:rFonts w:ascii="Calibri" w:eastAsia="Times New Roman" w:hAnsi="Calibri" w:cs="Times New Roman"/>
-                      <w:color w:val="000000"/>
-                      <w:sz w:val="24"/>
-                      <w:szCs w:val="24"/>
-                      <w:lang w:eastAsia="it-CH"/>
-                    </w:rPr>
-                    <w:t>Controllo che sia in grado di accedere solo alle pagine del docente</w:t>
+                  <w:vAlign w:val="center"/>
+                  <w:hideMark/>
+                </w:tcPr>
+                <w:p>
+                  <w:pPr>
+                    <w:spacing w:after="0" w:line="240" w:lineRule="auto"/>
+                    <w:rPr>
+                      <w:rFonts w:ascii="Calibri" w:eastAsia="Times New Roman" w:hAnsi="Calibri" w:cs="Times New Roman"/>
+                      <w:color w:val="000000"/>
+                      <w:sz w:val="24"/>
+                      <w:szCs w:val="24"/>
+                      <w:lang w:eastAsia="it-CH"/>
+                    </w:rPr>
+                  </w:pPr>
+                  <w:proofErr w:type="gramStart"/>
+                  <w:r>
+                    <w:rPr>
+                      <w:rFonts w:ascii="Calibri" w:eastAsia="Times New Roman" w:hAnsi="Calibri" w:cs="Times New Roman"/>
+                      <w:color w:val="000000"/>
+                      <w:sz w:val="24"/>
+                      <w:szCs w:val="24"/>
+                      <w:lang w:eastAsia="it-CH"/>
+                    </w:rPr>
+                    <w:t>controllo</w:t>
+                  </w:r>
+                  <w:proofErr w:type="gramEnd"/>
+                  <w:r>
+                    <w:rPr>
+                      <w:rFonts w:ascii="Calibri" w:eastAsia="Times New Roman" w:hAnsi="Calibri" w:cs="Times New Roman"/>
+                      <w:color w:val="000000"/>
+                      <w:sz w:val="24"/>
+                      <w:szCs w:val="24"/>
+                      <w:lang w:eastAsia="it-CH"/>
+                    </w:rPr>
+                    <w:t xml:space="preserve"> che tutti abbiano accesso alle pagine di password dimenticata e di login</w:t>
                   </w:r>
                 </w:p>
               </w:tc>
             </w:tr>
             <w:tr>
               <w:trPr>
-                <w:trHeight w:val="303"/>
+                <w:trHeight w:val="307"/>
               </w:trPr>
               <w:tc>
                 <w:tcPr>
-                  <w:tcW w:w="1292" w:type="dxa"/>
+                  <w:tcW w:w="1200" w:type="dxa"/>
                   <w:tcBorders>
                     <w:top w:val="nil"/>
                     <w:left w:val="single" w:sz="8" w:space="0" w:color="auto"/>
@@ -7768,87 +7623,39 @@
               </w:tc>
               <w:tc>
                 <w:tcPr>
-                  <w:tcW w:w="6877" w:type="dxa"/>
-                  <w:gridSpan w:val="5"/>
+                  <w:tcW w:w="7953" w:type="dxa"/>
+                  <w:gridSpan w:val="6"/>
+                  <w:vMerge/>
                   <w:tcBorders>
                     <w:top w:val="nil"/>
                     <w:left w:val="single" w:sz="8" w:space="0" w:color="auto"/>
                     <w:bottom w:val="nil"/>
-                    <w:right w:val="nil"/>
-                  </w:tcBorders>
-                  <w:shd w:val="clear" w:color="auto" w:fill="auto"/>
-                  <w:noWrap/>
-                  <w:vAlign w:val="center"/>
-                  <w:hideMark/>
-                </w:tcPr>
-                <w:p>
-                  <w:pPr>
-                    <w:spacing w:after="0" w:line="240" w:lineRule="auto"/>
-                    <w:rPr>
-                      <w:rFonts w:ascii="Calibri" w:eastAsia="Times New Roman" w:hAnsi="Calibri" w:cs="Times New Roman"/>
-                      <w:color w:val="000000"/>
-                      <w:sz w:val="24"/>
-                      <w:szCs w:val="24"/>
-                      <w:lang w:eastAsia="it-CH"/>
-                    </w:rPr>
-                  </w:pPr>
-                  <w:r>
-                    <w:rPr>
-                      <w:rFonts w:ascii="Calibri" w:eastAsia="Times New Roman" w:hAnsi="Calibri" w:cs="Times New Roman"/>
-                      <w:color w:val="000000"/>
-                      <w:sz w:val="24"/>
-                      <w:szCs w:val="24"/>
-                      <w:lang w:eastAsia="it-CH"/>
-                    </w:rPr>
-                    <w:t>Controllo che possa avere una nuova password</w:t>
-                  </w:r>
-                </w:p>
-              </w:tc>
-              <w:tc>
-                <w:tcPr>
-                  <w:tcW w:w="1090" w:type="dxa"/>
-                  <w:tcBorders>
-                    <w:top w:val="nil"/>
-                    <w:left w:val="nil"/>
-                    <w:bottom w:val="nil"/>
                     <w:right w:val="single" w:sz="8" w:space="0" w:color="auto"/>
                   </w:tcBorders>
-                  <w:shd w:val="clear" w:color="auto" w:fill="auto"/>
-                  <w:noWrap/>
-                  <w:vAlign w:val="center"/>
-                  <w:hideMark/>
-                </w:tcPr>
-                <w:p>
-                  <w:pPr>
-                    <w:spacing w:after="0" w:line="240" w:lineRule="auto"/>
-                    <w:rPr>
-                      <w:rFonts w:ascii="Calibri" w:eastAsia="Times New Roman" w:hAnsi="Calibri" w:cs="Times New Roman"/>
-                      <w:color w:val="000000"/>
-                      <w:sz w:val="24"/>
-                      <w:szCs w:val="24"/>
-                      <w:lang w:eastAsia="it-CH"/>
-                    </w:rPr>
-                  </w:pPr>
-                  <w:r>
-                    <w:rPr>
-                      <w:rFonts w:ascii="Calibri" w:eastAsia="Times New Roman" w:hAnsi="Calibri" w:cs="Times New Roman"/>
-                      <w:color w:val="000000"/>
-                      <w:sz w:val="24"/>
-                      <w:szCs w:val="24"/>
-                      <w:lang w:eastAsia="it-CH"/>
-                    </w:rPr>
-                    <w:t> </w:t>
-                  </w:r>
+                  <w:vAlign w:val="center"/>
+                  <w:hideMark/>
+                </w:tcPr>
+                <w:p>
+                  <w:pPr>
+                    <w:spacing w:after="0" w:line="240" w:lineRule="auto"/>
+                    <w:rPr>
+                      <w:rFonts w:ascii="Calibri" w:eastAsia="Times New Roman" w:hAnsi="Calibri" w:cs="Times New Roman"/>
+                      <w:color w:val="000000"/>
+                      <w:sz w:val="24"/>
+                      <w:szCs w:val="24"/>
+                      <w:lang w:eastAsia="it-CH"/>
+                    </w:rPr>
+                  </w:pPr>
                 </w:p>
               </w:tc>
             </w:tr>
             <w:tr>
               <w:trPr>
-                <w:trHeight w:val="303"/>
+                <w:trHeight w:val="307"/>
               </w:trPr>
               <w:tc>
                 <w:tcPr>
-                  <w:tcW w:w="1292" w:type="dxa"/>
+                  <w:tcW w:w="1200" w:type="dxa"/>
                   <w:tcBorders>
                     <w:top w:val="nil"/>
                     <w:left w:val="single" w:sz="8" w:space="0" w:color="auto"/>
@@ -7885,87 +7692,348 @@
               </w:tc>
               <w:tc>
                 <w:tcPr>
-                  <w:tcW w:w="6877" w:type="dxa"/>
-                  <w:gridSpan w:val="5"/>
+                  <w:tcW w:w="7953" w:type="dxa"/>
+                  <w:gridSpan w:val="6"/>
+                  <w:vMerge w:val="restart"/>
                   <w:tcBorders>
                     <w:top w:val="nil"/>
                     <w:left w:val="single" w:sz="8" w:space="0" w:color="auto"/>
                     <w:bottom w:val="nil"/>
-                    <w:right w:val="nil"/>
+                    <w:right w:val="single" w:sz="8" w:space="0" w:color="000000"/>
                   </w:tcBorders>
                   <w:shd w:val="clear" w:color="auto" w:fill="auto"/>
-                  <w:noWrap/>
-                  <w:vAlign w:val="center"/>
-                  <w:hideMark/>
-                </w:tcPr>
-                <w:p>
-                  <w:pPr>
-                    <w:spacing w:after="0" w:line="240" w:lineRule="auto"/>
-                    <w:rPr>
-                      <w:rFonts w:ascii="Calibri" w:eastAsia="Times New Roman" w:hAnsi="Calibri" w:cs="Times New Roman"/>
-                      <w:color w:val="000000"/>
-                      <w:sz w:val="24"/>
-                      <w:szCs w:val="24"/>
-                      <w:lang w:eastAsia="it-CH"/>
-                    </w:rPr>
-                  </w:pPr>
-                  <w:r>
-                    <w:rPr>
-                      <w:rFonts w:ascii="Calibri" w:eastAsia="Times New Roman" w:hAnsi="Calibri" w:cs="Times New Roman"/>
-                      <w:color w:val="000000"/>
-                      <w:sz w:val="24"/>
-                      <w:szCs w:val="24"/>
-                      <w:lang w:eastAsia="it-CH"/>
-                    </w:rPr>
-                    <w:t>Controllo che riesca a cercare e stampare i report</w:t>
-                  </w:r>
-                </w:p>
-              </w:tc>
-              <w:tc>
-                <w:tcPr>
-                  <w:tcW w:w="1090" w:type="dxa"/>
-                  <w:tcBorders>
-                    <w:top w:val="nil"/>
-                    <w:left w:val="nil"/>
-                    <w:bottom w:val="nil"/>
-                    <w:right w:val="single" w:sz="8" w:space="0" w:color="auto"/>
-                  </w:tcBorders>
-                  <w:shd w:val="clear" w:color="auto" w:fill="auto"/>
-                  <w:noWrap/>
-                  <w:vAlign w:val="center"/>
-                  <w:hideMark/>
-                </w:tcPr>
-                <w:p>
-                  <w:pPr>
-                    <w:spacing w:after="0" w:line="240" w:lineRule="auto"/>
-                    <w:rPr>
-                      <w:rFonts w:ascii="Calibri" w:eastAsia="Times New Roman" w:hAnsi="Calibri" w:cs="Times New Roman"/>
-                      <w:color w:val="000000"/>
-                      <w:sz w:val="24"/>
-                      <w:szCs w:val="24"/>
-                      <w:lang w:eastAsia="it-CH"/>
-                    </w:rPr>
-                  </w:pPr>
-                  <w:r>
-                    <w:rPr>
-                      <w:rFonts w:ascii="Calibri" w:eastAsia="Times New Roman" w:hAnsi="Calibri" w:cs="Times New Roman"/>
-                      <w:color w:val="000000"/>
-                      <w:sz w:val="24"/>
-                      <w:szCs w:val="24"/>
-                      <w:lang w:eastAsia="it-CH"/>
-                    </w:rPr>
-                    <w:t> </w:t>
+                  <w:vAlign w:val="center"/>
+                  <w:hideMark/>
+                </w:tcPr>
+                <w:p>
+                  <w:pPr>
+                    <w:spacing w:after="0" w:line="240" w:lineRule="auto"/>
+                    <w:rPr>
+                      <w:rFonts w:ascii="Calibri" w:eastAsia="Times New Roman" w:hAnsi="Calibri" w:cs="Times New Roman"/>
+                      <w:color w:val="000000"/>
+                      <w:sz w:val="24"/>
+                      <w:szCs w:val="24"/>
+                      <w:lang w:eastAsia="it-CH"/>
+                    </w:rPr>
+                  </w:pPr>
+                  <w:r>
+                    <w:rPr>
+                      <w:rFonts w:ascii="Calibri" w:eastAsia="Times New Roman" w:hAnsi="Calibri" w:cs="Times New Roman"/>
+                      <w:color w:val="000000"/>
+                      <w:sz w:val="24"/>
+                      <w:szCs w:val="24"/>
+                      <w:lang w:eastAsia="it-CH"/>
+                    </w:rPr>
+                    <w:t>Controllo che tutti quelli loggati possano vedere il menu, la pagina visioni particolari e visione pianificazione completa</w:t>
                   </w:r>
                 </w:p>
               </w:tc>
             </w:tr>
             <w:tr>
               <w:trPr>
-                <w:trHeight w:val="315"/>
+                <w:trHeight w:val="307"/>
               </w:trPr>
               <w:tc>
                 <w:tcPr>
-                  <w:tcW w:w="1292" w:type="dxa"/>
+                  <w:tcW w:w="1200" w:type="dxa"/>
+                  <w:tcBorders>
+                    <w:top w:val="nil"/>
+                    <w:left w:val="single" w:sz="8" w:space="0" w:color="auto"/>
+                    <w:bottom w:val="nil"/>
+                    <w:right w:val="single" w:sz="8" w:space="0" w:color="auto"/>
+                  </w:tcBorders>
+                  <w:shd w:val="clear" w:color="000000" w:fill="D0CECE"/>
+                  <w:noWrap/>
+                  <w:vAlign w:val="center"/>
+                  <w:hideMark/>
+                </w:tcPr>
+                <w:p>
+                  <w:pPr>
+                    <w:spacing w:after="0" w:line="240" w:lineRule="auto"/>
+                    <w:rPr>
+                      <w:rFonts w:ascii="Calibri" w:eastAsia="Times New Roman" w:hAnsi="Calibri" w:cs="Times New Roman"/>
+                      <w:color w:val="000000"/>
+                      <w:sz w:val="24"/>
+                      <w:szCs w:val="24"/>
+                      <w:lang w:eastAsia="it-CH"/>
+                    </w:rPr>
+                  </w:pPr>
+                  <w:r>
+                    <w:rPr>
+                      <w:rFonts w:ascii="Calibri" w:eastAsia="Times New Roman" w:hAnsi="Calibri" w:cs="Times New Roman"/>
+                      <w:color w:val="000000"/>
+                      <w:sz w:val="24"/>
+                      <w:szCs w:val="24"/>
+                      <w:lang w:eastAsia="it-CH"/>
+                    </w:rPr>
+                    <w:t> </w:t>
+                  </w:r>
+                </w:p>
+              </w:tc>
+              <w:tc>
+                <w:tcPr>
+                  <w:tcW w:w="7953" w:type="dxa"/>
+                  <w:gridSpan w:val="6"/>
+                  <w:vMerge/>
+                  <w:tcBorders>
+                    <w:top w:val="nil"/>
+                    <w:left w:val="single" w:sz="8" w:space="0" w:color="auto"/>
+                    <w:bottom w:val="nil"/>
+                    <w:right w:val="single" w:sz="8" w:space="0" w:color="auto"/>
+                  </w:tcBorders>
+                  <w:vAlign w:val="center"/>
+                  <w:hideMark/>
+                </w:tcPr>
+                <w:p>
+                  <w:pPr>
+                    <w:spacing w:after="0" w:line="240" w:lineRule="auto"/>
+                    <w:rPr>
+                      <w:rFonts w:ascii="Calibri" w:eastAsia="Times New Roman" w:hAnsi="Calibri" w:cs="Times New Roman"/>
+                      <w:color w:val="000000"/>
+                      <w:sz w:val="24"/>
+                      <w:szCs w:val="24"/>
+                      <w:lang w:eastAsia="it-CH"/>
+                    </w:rPr>
+                  </w:pPr>
+                </w:p>
+              </w:tc>
+            </w:tr>
+            <w:tr>
+              <w:trPr>
+                <w:trHeight w:val="307"/>
+              </w:trPr>
+              <w:tc>
+                <w:tcPr>
+                  <w:tcW w:w="1200" w:type="dxa"/>
+                  <w:tcBorders>
+                    <w:top w:val="nil"/>
+                    <w:left w:val="single" w:sz="8" w:space="0" w:color="auto"/>
+                    <w:bottom w:val="nil"/>
+                    <w:right w:val="single" w:sz="8" w:space="0" w:color="auto"/>
+                  </w:tcBorders>
+                  <w:shd w:val="clear" w:color="000000" w:fill="D0CECE"/>
+                  <w:noWrap/>
+                  <w:vAlign w:val="center"/>
+                  <w:hideMark/>
+                </w:tcPr>
+                <w:p>
+                  <w:pPr>
+                    <w:spacing w:after="0" w:line="240" w:lineRule="auto"/>
+                    <w:rPr>
+                      <w:rFonts w:ascii="Calibri" w:eastAsia="Times New Roman" w:hAnsi="Calibri" w:cs="Times New Roman"/>
+                      <w:color w:val="000000"/>
+                      <w:sz w:val="24"/>
+                      <w:szCs w:val="24"/>
+                      <w:lang w:eastAsia="it-CH"/>
+                    </w:rPr>
+                  </w:pPr>
+                  <w:r>
+                    <w:rPr>
+                      <w:rFonts w:ascii="Calibri" w:eastAsia="Times New Roman" w:hAnsi="Calibri" w:cs="Times New Roman"/>
+                      <w:color w:val="000000"/>
+                      <w:sz w:val="24"/>
+                      <w:szCs w:val="24"/>
+                      <w:lang w:eastAsia="it-CH"/>
+                    </w:rPr>
+                    <w:t> </w:t>
+                  </w:r>
+                </w:p>
+              </w:tc>
+              <w:tc>
+                <w:tcPr>
+                  <w:tcW w:w="7953" w:type="dxa"/>
+                  <w:gridSpan w:val="6"/>
+                  <w:vMerge w:val="restart"/>
+                  <w:tcBorders>
+                    <w:top w:val="nil"/>
+                    <w:left w:val="single" w:sz="8" w:space="0" w:color="auto"/>
+                    <w:bottom w:val="nil"/>
+                    <w:right w:val="single" w:sz="8" w:space="0" w:color="000000"/>
+                  </w:tcBorders>
+                  <w:shd w:val="clear" w:color="auto" w:fill="auto"/>
+                  <w:vAlign w:val="center"/>
+                  <w:hideMark/>
+                </w:tcPr>
+                <w:p>
+                  <w:pPr>
+                    <w:spacing w:after="0" w:line="240" w:lineRule="auto"/>
+                    <w:rPr>
+                      <w:rFonts w:ascii="Calibri" w:eastAsia="Times New Roman" w:hAnsi="Calibri" w:cs="Times New Roman"/>
+                      <w:color w:val="000000"/>
+                      <w:sz w:val="24"/>
+                      <w:szCs w:val="24"/>
+                      <w:lang w:eastAsia="it-CH"/>
+                    </w:rPr>
+                  </w:pPr>
+                  <w:r>
+                    <w:rPr>
+                      <w:rFonts w:ascii="Calibri" w:eastAsia="Times New Roman" w:hAnsi="Calibri" w:cs="Times New Roman"/>
+                      <w:color w:val="000000"/>
+                      <w:sz w:val="24"/>
+                      <w:szCs w:val="24"/>
+                      <w:lang w:eastAsia="it-CH"/>
+                    </w:rPr>
+                    <w:t>Controllo che i docenti abbiano accesso alle pagine inserimento ore AIT e visioni pianificazione docenti (Personale)</w:t>
+                  </w:r>
+                </w:p>
+              </w:tc>
+            </w:tr>
+            <w:tr>
+              <w:trPr>
+                <w:trHeight w:val="307"/>
+              </w:trPr>
+              <w:tc>
+                <w:tcPr>
+                  <w:tcW w:w="1200" w:type="dxa"/>
+                  <w:tcBorders>
+                    <w:top w:val="nil"/>
+                    <w:left w:val="single" w:sz="8" w:space="0" w:color="auto"/>
+                    <w:bottom w:val="nil"/>
+                    <w:right w:val="single" w:sz="8" w:space="0" w:color="auto"/>
+                  </w:tcBorders>
+                  <w:shd w:val="clear" w:color="000000" w:fill="D0CECE"/>
+                  <w:noWrap/>
+                  <w:vAlign w:val="center"/>
+                  <w:hideMark/>
+                </w:tcPr>
+                <w:p>
+                  <w:pPr>
+                    <w:spacing w:after="0" w:line="240" w:lineRule="auto"/>
+                    <w:rPr>
+                      <w:rFonts w:ascii="Calibri" w:eastAsia="Times New Roman" w:hAnsi="Calibri" w:cs="Times New Roman"/>
+                      <w:color w:val="000000"/>
+                      <w:sz w:val="24"/>
+                      <w:szCs w:val="24"/>
+                      <w:lang w:eastAsia="it-CH"/>
+                    </w:rPr>
+                  </w:pPr>
+                  <w:r>
+                    <w:rPr>
+                      <w:rFonts w:ascii="Calibri" w:eastAsia="Times New Roman" w:hAnsi="Calibri" w:cs="Times New Roman"/>
+                      <w:color w:val="000000"/>
+                      <w:sz w:val="24"/>
+                      <w:szCs w:val="24"/>
+                      <w:lang w:eastAsia="it-CH"/>
+                    </w:rPr>
+                    <w:t> </w:t>
+                  </w:r>
+                </w:p>
+              </w:tc>
+              <w:tc>
+                <w:tcPr>
+                  <w:tcW w:w="7953" w:type="dxa"/>
+                  <w:gridSpan w:val="6"/>
+                  <w:vMerge/>
+                  <w:tcBorders>
+                    <w:top w:val="nil"/>
+                    <w:left w:val="single" w:sz="8" w:space="0" w:color="auto"/>
+                    <w:bottom w:val="nil"/>
+                    <w:right w:val="single" w:sz="8" w:space="0" w:color="auto"/>
+                  </w:tcBorders>
+                  <w:vAlign w:val="center"/>
+                  <w:hideMark/>
+                </w:tcPr>
+                <w:p>
+                  <w:pPr>
+                    <w:spacing w:after="0" w:line="240" w:lineRule="auto"/>
+                    <w:rPr>
+                      <w:rFonts w:ascii="Calibri" w:eastAsia="Times New Roman" w:hAnsi="Calibri" w:cs="Times New Roman"/>
+                      <w:color w:val="000000"/>
+                      <w:sz w:val="24"/>
+                      <w:szCs w:val="24"/>
+                      <w:lang w:eastAsia="it-CH"/>
+                    </w:rPr>
+                  </w:pPr>
+                </w:p>
+              </w:tc>
+            </w:tr>
+            <w:tr>
+              <w:trPr>
+                <w:trHeight w:val="307"/>
+              </w:trPr>
+              <w:tc>
+                <w:tcPr>
+                  <w:tcW w:w="1200" w:type="dxa"/>
+                  <w:tcBorders>
+                    <w:top w:val="nil"/>
+                    <w:left w:val="single" w:sz="8" w:space="0" w:color="auto"/>
+                    <w:bottom w:val="nil"/>
+                    <w:right w:val="single" w:sz="8" w:space="0" w:color="auto"/>
+                  </w:tcBorders>
+                  <w:shd w:val="clear" w:color="000000" w:fill="D0CECE"/>
+                  <w:noWrap/>
+                  <w:vAlign w:val="center"/>
+                  <w:hideMark/>
+                </w:tcPr>
+                <w:p>
+                  <w:pPr>
+                    <w:spacing w:after="0" w:line="240" w:lineRule="auto"/>
+                    <w:rPr>
+                      <w:rFonts w:ascii="Calibri" w:eastAsia="Times New Roman" w:hAnsi="Calibri" w:cs="Times New Roman"/>
+                      <w:color w:val="000000"/>
+                      <w:sz w:val="24"/>
+                      <w:szCs w:val="24"/>
+                      <w:lang w:eastAsia="it-CH"/>
+                    </w:rPr>
+                  </w:pPr>
+                  <w:r>
+                    <w:rPr>
+                      <w:rFonts w:ascii="Calibri" w:eastAsia="Times New Roman" w:hAnsi="Calibri" w:cs="Times New Roman"/>
+                      <w:color w:val="000000"/>
+                      <w:sz w:val="24"/>
+                      <w:szCs w:val="24"/>
+                      <w:lang w:eastAsia="it-CH"/>
+                    </w:rPr>
+                    <w:t> </w:t>
+                  </w:r>
+                </w:p>
+              </w:tc>
+              <w:tc>
+                <w:tcPr>
+                  <w:tcW w:w="7953" w:type="dxa"/>
+                  <w:gridSpan w:val="6"/>
+                  <w:vMerge w:val="restart"/>
+                  <w:tcBorders>
+                    <w:top w:val="nil"/>
+                    <w:left w:val="single" w:sz="8" w:space="0" w:color="auto"/>
+                    <w:bottom w:val="single" w:sz="8" w:space="0" w:color="000000"/>
+                    <w:right w:val="single" w:sz="8" w:space="0" w:color="000000"/>
+                  </w:tcBorders>
+                  <w:shd w:val="clear" w:color="auto" w:fill="auto"/>
+                  <w:vAlign w:val="center"/>
+                  <w:hideMark/>
+                </w:tcPr>
+                <w:p>
+                  <w:pPr>
+                    <w:spacing w:after="0" w:line="240" w:lineRule="auto"/>
+                    <w:rPr>
+                      <w:rFonts w:ascii="Calibri" w:eastAsia="Times New Roman" w:hAnsi="Calibri" w:cs="Times New Roman"/>
+                      <w:color w:val="000000"/>
+                      <w:sz w:val="24"/>
+                      <w:szCs w:val="24"/>
+                      <w:lang w:eastAsia="it-CH"/>
+                    </w:rPr>
+                  </w:pPr>
+                  <w:r>
+                    <w:rPr>
+                      <w:rFonts w:ascii="Calibri" w:eastAsia="Times New Roman" w:hAnsi="Calibri" w:cs="Times New Roman"/>
+                      <w:color w:val="000000"/>
+                      <w:sz w:val="24"/>
+                      <w:szCs w:val="24"/>
+                      <w:lang w:eastAsia="it-CH"/>
+                    </w:rPr>
+                    <w:t>Controllo che i responsabili abbiano accesso alle pagine di gestione accesso docenti, pianificazione docenti MPT e visione pianificazione docenti (Responsabili)</w:t>
+                  </w:r>
+                </w:p>
+              </w:tc>
+            </w:tr>
+            <w:tr>
+              <w:trPr>
+                <w:trHeight w:val="319"/>
+              </w:trPr>
+              <w:tc>
+                <w:tcPr>
+                  <w:tcW w:w="1200" w:type="dxa"/>
                   <w:tcBorders>
                     <w:top w:val="nil"/>
                     <w:left w:val="single" w:sz="8" w:space="0" w:color="auto"/>
@@ -8002,234 +8070,39 @@
               </w:tc>
               <w:tc>
                 <w:tcPr>
-                  <w:tcW w:w="3873" w:type="dxa"/>
-                  <w:tcBorders>
-                    <w:top w:val="nil"/>
-                    <w:left w:val="nil"/>
-                    <w:bottom w:val="nil"/>
-                    <w:right w:val="nil"/>
-                  </w:tcBorders>
-                  <w:shd w:val="clear" w:color="auto" w:fill="auto"/>
-                  <w:noWrap/>
-                  <w:vAlign w:val="center"/>
-                  <w:hideMark/>
-                </w:tcPr>
-                <w:p>
-                  <w:pPr>
-                    <w:spacing w:after="0" w:line="240" w:lineRule="auto"/>
-                    <w:rPr>
-                      <w:rFonts w:ascii="Calibri" w:eastAsia="Times New Roman" w:hAnsi="Calibri" w:cs="Times New Roman"/>
-                      <w:color w:val="000000"/>
-                      <w:sz w:val="24"/>
-                      <w:szCs w:val="24"/>
-                      <w:lang w:eastAsia="it-CH"/>
-                    </w:rPr>
-                  </w:pPr>
-                  <w:r>
-                    <w:rPr>
-                      <w:rFonts w:ascii="Calibri" w:eastAsia="Times New Roman" w:hAnsi="Calibri" w:cs="Times New Roman"/>
-                      <w:color w:val="000000"/>
-                      <w:sz w:val="24"/>
-                      <w:szCs w:val="24"/>
-                      <w:lang w:eastAsia="it-CH"/>
-                    </w:rPr>
-                    <w:t>Controllo che riesca a effettuare il login</w:t>
-                  </w:r>
-                </w:p>
-              </w:tc>
-              <w:tc>
-                <w:tcPr>
-                  <w:tcW w:w="776" w:type="dxa"/>
-                  <w:tcBorders>
-                    <w:top w:val="nil"/>
-                    <w:left w:val="nil"/>
-                    <w:bottom w:val="single" w:sz="8" w:space="0" w:color="auto"/>
-                    <w:right w:val="nil"/>
-                  </w:tcBorders>
-                  <w:shd w:val="clear" w:color="auto" w:fill="auto"/>
-                  <w:noWrap/>
-                  <w:vAlign w:val="center"/>
-                  <w:hideMark/>
-                </w:tcPr>
-                <w:p>
-                  <w:pPr>
-                    <w:spacing w:after="0" w:line="240" w:lineRule="auto"/>
-                    <w:rPr>
-                      <w:rFonts w:ascii="Calibri" w:eastAsia="Times New Roman" w:hAnsi="Calibri" w:cs="Times New Roman"/>
-                      <w:color w:val="000000"/>
-                      <w:sz w:val="24"/>
-                      <w:szCs w:val="24"/>
-                      <w:lang w:eastAsia="it-CH"/>
-                    </w:rPr>
-                  </w:pPr>
-                  <w:r>
-                    <w:rPr>
-                      <w:rFonts w:ascii="Calibri" w:eastAsia="Times New Roman" w:hAnsi="Calibri" w:cs="Times New Roman"/>
-                      <w:color w:val="000000"/>
-                      <w:sz w:val="24"/>
-                      <w:szCs w:val="24"/>
-                      <w:lang w:eastAsia="it-CH"/>
-                    </w:rPr>
-                    <w:t> </w:t>
-                  </w:r>
-                </w:p>
-              </w:tc>
-              <w:tc>
-                <w:tcPr>
-                  <w:tcW w:w="1337" w:type="dxa"/>
-                  <w:tcBorders>
-                    <w:top w:val="nil"/>
-                    <w:left w:val="nil"/>
-                    <w:bottom w:val="single" w:sz="8" w:space="0" w:color="auto"/>
-                    <w:right w:val="nil"/>
-                  </w:tcBorders>
-                  <w:shd w:val="clear" w:color="auto" w:fill="auto"/>
-                  <w:noWrap/>
-                  <w:vAlign w:val="center"/>
-                  <w:hideMark/>
-                </w:tcPr>
-                <w:p>
-                  <w:pPr>
-                    <w:spacing w:after="0" w:line="240" w:lineRule="auto"/>
-                    <w:rPr>
-                      <w:rFonts w:ascii="Calibri" w:eastAsia="Times New Roman" w:hAnsi="Calibri" w:cs="Times New Roman"/>
-                      <w:color w:val="000000"/>
-                      <w:sz w:val="24"/>
-                      <w:szCs w:val="24"/>
-                      <w:lang w:eastAsia="it-CH"/>
-                    </w:rPr>
-                  </w:pPr>
-                  <w:r>
-                    <w:rPr>
-                      <w:rFonts w:ascii="Calibri" w:eastAsia="Times New Roman" w:hAnsi="Calibri" w:cs="Times New Roman"/>
-                      <w:color w:val="000000"/>
-                      <w:sz w:val="24"/>
-                      <w:szCs w:val="24"/>
-                      <w:lang w:eastAsia="it-CH"/>
-                    </w:rPr>
-                    <w:t> </w:t>
-                  </w:r>
-                </w:p>
-              </w:tc>
-              <w:tc>
-                <w:tcPr>
-                  <w:tcW w:w="204" w:type="dxa"/>
-                  <w:tcBorders>
-                    <w:top w:val="nil"/>
-                    <w:left w:val="nil"/>
-                    <w:bottom w:val="single" w:sz="8" w:space="0" w:color="auto"/>
-                    <w:right w:val="nil"/>
-                  </w:tcBorders>
-                  <w:shd w:val="clear" w:color="auto" w:fill="auto"/>
-                  <w:noWrap/>
-                  <w:vAlign w:val="center"/>
-                  <w:hideMark/>
-                </w:tcPr>
-                <w:p>
-                  <w:pPr>
-                    <w:spacing w:after="0" w:line="240" w:lineRule="auto"/>
-                    <w:rPr>
-                      <w:rFonts w:ascii="Calibri" w:eastAsia="Times New Roman" w:hAnsi="Calibri" w:cs="Times New Roman"/>
-                      <w:color w:val="000000"/>
-                      <w:sz w:val="24"/>
-                      <w:szCs w:val="24"/>
-                      <w:lang w:eastAsia="it-CH"/>
-                    </w:rPr>
-                  </w:pPr>
-                  <w:r>
-                    <w:rPr>
-                      <w:rFonts w:ascii="Calibri" w:eastAsia="Times New Roman" w:hAnsi="Calibri" w:cs="Times New Roman"/>
-                      <w:color w:val="000000"/>
-                      <w:sz w:val="24"/>
-                      <w:szCs w:val="24"/>
-                      <w:lang w:eastAsia="it-CH"/>
-                    </w:rPr>
-                    <w:t> </w:t>
-                  </w:r>
-                </w:p>
-              </w:tc>
-              <w:tc>
-                <w:tcPr>
-                  <w:tcW w:w="686" w:type="dxa"/>
-                  <w:tcBorders>
-                    <w:top w:val="nil"/>
-                    <w:left w:val="nil"/>
-                    <w:bottom w:val="single" w:sz="8" w:space="0" w:color="auto"/>
-                    <w:right w:val="nil"/>
-                  </w:tcBorders>
-                  <w:shd w:val="clear" w:color="auto" w:fill="auto"/>
-                  <w:noWrap/>
-                  <w:vAlign w:val="center"/>
-                  <w:hideMark/>
-                </w:tcPr>
-                <w:p>
-                  <w:pPr>
-                    <w:spacing w:after="0" w:line="240" w:lineRule="auto"/>
-                    <w:rPr>
-                      <w:rFonts w:ascii="Calibri" w:eastAsia="Times New Roman" w:hAnsi="Calibri" w:cs="Times New Roman"/>
-                      <w:color w:val="000000"/>
-                      <w:sz w:val="24"/>
-                      <w:szCs w:val="24"/>
-                      <w:lang w:eastAsia="it-CH"/>
-                    </w:rPr>
-                  </w:pPr>
-                  <w:r>
-                    <w:rPr>
-                      <w:rFonts w:ascii="Calibri" w:eastAsia="Times New Roman" w:hAnsi="Calibri" w:cs="Times New Roman"/>
-                      <w:color w:val="000000"/>
-                      <w:sz w:val="24"/>
-                      <w:szCs w:val="24"/>
-                      <w:lang w:eastAsia="it-CH"/>
-                    </w:rPr>
-                    <w:t> </w:t>
-                  </w:r>
-                </w:p>
-              </w:tc>
-              <w:tc>
-                <w:tcPr>
-                  <w:tcW w:w="1090" w:type="dxa"/>
-                  <w:tcBorders>
-                    <w:top w:val="nil"/>
-                    <w:left w:val="nil"/>
+                  <w:tcW w:w="7953" w:type="dxa"/>
+                  <w:gridSpan w:val="6"/>
+                  <w:vMerge/>
+                  <w:tcBorders>
+                    <w:top w:val="nil"/>
+                    <w:left w:val="single" w:sz="8" w:space="0" w:color="auto"/>
                     <w:bottom w:val="single" w:sz="8" w:space="0" w:color="auto"/>
                     <w:right w:val="single" w:sz="8" w:space="0" w:color="auto"/>
                   </w:tcBorders>
-                  <w:shd w:val="clear" w:color="auto" w:fill="auto"/>
-                  <w:noWrap/>
-                  <w:vAlign w:val="center"/>
-                  <w:hideMark/>
-                </w:tcPr>
-                <w:p>
-                  <w:pPr>
-                    <w:spacing w:after="0" w:line="240" w:lineRule="auto"/>
-                    <w:rPr>
-                      <w:rFonts w:ascii="Calibri" w:eastAsia="Times New Roman" w:hAnsi="Calibri" w:cs="Times New Roman"/>
-                      <w:color w:val="000000"/>
-                      <w:sz w:val="24"/>
-                      <w:szCs w:val="24"/>
-                      <w:lang w:eastAsia="it-CH"/>
-                    </w:rPr>
-                  </w:pPr>
-                  <w:r>
-                    <w:rPr>
-                      <w:rFonts w:ascii="Calibri" w:eastAsia="Times New Roman" w:hAnsi="Calibri" w:cs="Times New Roman"/>
-                      <w:color w:val="000000"/>
-                      <w:sz w:val="24"/>
-                      <w:szCs w:val="24"/>
-                      <w:lang w:eastAsia="it-CH"/>
-                    </w:rPr>
-                    <w:t> </w:t>
-                  </w:r>
+                  <w:vAlign w:val="center"/>
+                  <w:hideMark/>
+                </w:tcPr>
+                <w:p>
+                  <w:pPr>
+                    <w:spacing w:after="0" w:line="240" w:lineRule="auto"/>
+                    <w:rPr>
+                      <w:rFonts w:ascii="Calibri" w:eastAsia="Times New Roman" w:hAnsi="Calibri" w:cs="Times New Roman"/>
+                      <w:color w:val="000000"/>
+                      <w:sz w:val="24"/>
+                      <w:szCs w:val="24"/>
+                      <w:lang w:eastAsia="it-CH"/>
+                    </w:rPr>
+                  </w:pPr>
                 </w:p>
               </w:tc>
             </w:tr>
             <w:tr>
               <w:trPr>
-                <w:trHeight w:val="315"/>
+                <w:trHeight w:val="319"/>
               </w:trPr>
               <w:tc>
                 <w:tcPr>
-                  <w:tcW w:w="1292" w:type="dxa"/>
+                  <w:tcW w:w="1200" w:type="dxa"/>
                   <w:tcBorders>
                     <w:top w:val="nil"/>
                     <w:left w:val="single" w:sz="8" w:space="0" w:color="auto"/>
@@ -8266,7 +8139,7 @@
               </w:tc>
               <w:tc>
                 <w:tcPr>
-                  <w:tcW w:w="7968" w:type="dxa"/>
+                  <w:tcW w:w="7953" w:type="dxa"/>
                   <w:gridSpan w:val="6"/>
                   <w:tcBorders>
                     <w:top w:val="single" w:sz="8" w:space="0" w:color="auto"/>
@@ -8298,7 +8171,7 @@
                       <w:szCs w:val="24"/>
                       <w:lang w:eastAsia="it-CH"/>
                     </w:rPr>
-                    <w:t>Il docente è in grado di fare tutto ciò che avrebbe dovuto fare</w:t>
+                    <w:t>Ogni tipo di utente ha i propri permessi alle pagine</w:t>
                   </w:r>
                 </w:p>
               </w:tc>
@@ -8329,7 +8202,7 @@
                 <w:noProof/>
                 <w:lang w:eastAsia="it-CH"/>
               </w:rPr>
-              <w:t xml:space="preserve">Una volta conclusi ho pensato che forse avrei dovuto fare i requisiti di ogni pagina perciò, ho iniziato a farli. Quando ho controllato le pagine di progettazione mi sono reso conto che avevo dimenticato </w:t>
+              <w:t>Una volta conclusi ho pensato che forse avrei dovuto fare i requisiti di ogni pa</w:t>
             </w:r>
             <w:r>
               <w:rPr>
@@ -8337,7 +8210,39 @@
                 <w:noProof/>
                 <w:lang w:eastAsia="it-CH"/>
               </w:rPr>
-              <w:t xml:space="preserve">di aggiungere il bottone di eliminazione quindi ho incominciato a lavorare sulla pagina di visione pianificazione </w:t>
+              <w:t>gina perciò, ho iniziato a pensare come farli</w:t>
+            </w:r>
+            <w:r>
+              <w:rPr>
+                <w:b w:val="0"/>
+                <w:noProof/>
+                <w:lang w:eastAsia="it-CH"/>
+              </w:rPr>
+              <w:t xml:space="preserve">. Quando ho controllato le pagine di progettazione mi sono reso conto che avevo dimenticato </w:t>
+            </w:r>
+            <w:r>
+              <w:rPr>
+                <w:b w:val="0"/>
+                <w:noProof/>
+                <w:lang w:eastAsia="it-CH"/>
+              </w:rPr>
+              <w:t xml:space="preserve">di aggiungere il bottone di eliminazione </w:t>
+            </w:r>
+            <w:r>
+              <w:rPr>
+                <w:b w:val="0"/>
+                <w:noProof/>
+                <w:lang w:eastAsia="it-CH"/>
+              </w:rPr>
+              <w:t xml:space="preserve">per le pianificazioni </w:t>
+            </w:r>
+            <w:r>
+              <w:rPr>
+                <w:b w:val="0"/>
+                <w:noProof/>
+                <w:lang w:eastAsia="it-CH"/>
+              </w:rPr>
+              <w:t xml:space="preserve">quindi ho incominciato a lavorare sulla pagina di visione pianificazione </w:t>
             </w:r>
             <w:r>
               <w:rPr>
@@ -8347,8 +8252,6 @@
               </w:rPr>
               <w:t xml:space="preserve">docenti </w:t>
             </w:r>
-            <w:bookmarkStart w:id="0" w:name="_GoBack"/>
-            <w:bookmarkEnd w:id="0"/>
             <w:r>
               <w:rPr>
                 <w:b w:val="0"/>
@@ -8382,7 +8285,6 @@
                 <w:noProof/>
                 <w:lang w:eastAsia="it-CH"/>
               </w:rPr>
-              <w:lastRenderedPageBreak/>
               <w:drawing>
                 <wp:inline distT="0" distB="0" distL="0" distR="0" wp14:anchorId="229D8746" wp14:editId="300FDE49">
                   <wp:extent cx="5385839" cy="1702144"/>
@@ -8488,6 +8390,16 @@
                 </wp:inline>
               </w:drawing>
             </w:r>
+          </w:p>
+          <w:p>
+            <w:pPr>
+              <w:pStyle w:val="Nessunaspaziatura"/>
+              <w:rPr>
+                <w:b w:val="0"/>
+                <w:noProof/>
+                <w:lang w:eastAsia="it-CH"/>
+              </w:rPr>
+            </w:pPr>
           </w:p>
         </w:tc>
       </w:tr>
@@ -8905,7 +8817,7 @@
         <w:noProof/>
         <w:lang w:val="it-IT"/>
       </w:rPr>
-      <w:t>3</w:t>
+      <w:t>2</w:t>
     </w:r>
     <w:r>
       <w:rPr>
@@ -12340,6 +12252,7 @@
     <w:rsid w:val="007778E5"/>
     <w:rsid w:val="007839C7"/>
     <w:rsid w:val="00793912"/>
+    <w:rsid w:val="007B6173"/>
     <w:rsid w:val="007C49C7"/>
     <w:rsid w:val="007E2877"/>
     <w:rsid w:val="008073A0"/>
@@ -12381,6 +12294,7 @@
     <w:rsid w:val="00D81F90"/>
     <w:rsid w:val="00DD4DB7"/>
     <w:rsid w:val="00DE6AA0"/>
+    <w:rsid w:val="00DF62F5"/>
     <w:rsid w:val="00E07B40"/>
     <w:rsid w:val="00E13AFB"/>
     <w:rsid w:val="00E316BF"/>
@@ -13184,7 +13098,7 @@
 </file>
 
 <file path=customXml/itemProps1.xml><?xml version="1.0" encoding="utf-8"?>
-<ds:datastoreItem xmlns:ds="http://schemas.openxmlformats.org/officeDocument/2006/customXml" ds:itemID="{0E211904-EF20-49A2-89BA-E8DCB047ED7D}">
+<ds:datastoreItem xmlns:ds="http://schemas.openxmlformats.org/officeDocument/2006/customXml" ds:itemID="{22AD9D1B-C1D0-4DB6-986B-F658ABBB2E30}">
   <ds:schemaRefs>
     <ds:schemaRef ds:uri="http://schemas.openxmlformats.org/officeDocument/2006/bibliography"/>
   </ds:schemaRefs>

</xml_diff>